<commit_message>
Updated Lab 2 and 3 layout
</commit_message>
<xml_diff>
--- a/Labs/Lab2/Lab2-Report.docx
+++ b/Labs/Lab2/Lab2-Report.docx
@@ -19,11 +19,2622 @@
     </w:p>
     <w:p>
       <w:pPr>
+        <w:spacing w:after="20"/>
+        <w:rPr>
+          <w:lang w:val="en-GB"/>
+        </w:rPr>
+      </w:pPr>
+      <w:r>
+        <w:rPr>
+          <w:noProof/>
+        </w:rPr>
+        <w:drawing>
+          <wp:inline distT="0" distB="0" distL="0" distR="0" wp14:anchorId="28946EEC" wp14:editId="61701D16">
+            <wp:extent cx="5731510" cy="5731510"/>
+            <wp:effectExtent l="0" t="0" r="2540" b="2540"/>
+            <wp:docPr id="2071242233" name="Picture 2" descr="SETU - South East Technological University — ISESA"/>
+            <wp:cNvGraphicFramePr>
+              <a:graphicFrameLocks xmlns:a="http://schemas.openxmlformats.org/drawingml/2006/main" noChangeAspect="1"/>
+            </wp:cNvGraphicFramePr>
+            <a:graphic xmlns:a="http://schemas.openxmlformats.org/drawingml/2006/main">
+              <a:graphicData uri="http://schemas.openxmlformats.org/drawingml/2006/picture">
+                <pic:pic xmlns:pic="http://schemas.openxmlformats.org/drawingml/2006/picture">
+                  <pic:nvPicPr>
+                    <pic:cNvPr id="0" name="Picture 3" descr="SETU - South East Technological University — ISESA"/>
+                    <pic:cNvPicPr>
+                      <a:picLocks noChangeAspect="1" noChangeArrowheads="1"/>
+                    </pic:cNvPicPr>
+                  </pic:nvPicPr>
+                  <pic:blipFill>
+                    <a:blip r:embed="rId8">
+                      <a:extLst>
+                        <a:ext uri="{28A0092B-C50C-407E-A947-70E740481C1C}">
+                          <a14:useLocalDpi xmlns:a14="http://schemas.microsoft.com/office/drawing/2010/main" val="0"/>
+                        </a:ext>
+                      </a:extLst>
+                    </a:blip>
+                    <a:srcRect/>
+                    <a:stretch>
+                      <a:fillRect/>
+                    </a:stretch>
+                  </pic:blipFill>
+                  <pic:spPr bwMode="auto">
+                    <a:xfrm>
+                      <a:off x="0" y="0"/>
+                      <a:ext cx="5731510" cy="5731510"/>
+                    </a:xfrm>
+                    <a:prstGeom prst="rect">
+                      <a:avLst/>
+                    </a:prstGeom>
+                    <a:noFill/>
+                    <a:ln>
+                      <a:noFill/>
+                    </a:ln>
+                  </pic:spPr>
+                </pic:pic>
+              </a:graphicData>
+            </a:graphic>
+          </wp:inline>
+        </w:drawing>
+      </w:r>
+    </w:p>
+    <w:p>
+      <w:pPr>
+        <w:spacing w:after="20"/>
+        <w:rPr>
+          <w:lang w:val="en-GB"/>
+        </w:rPr>
+      </w:pPr>
+    </w:p>
+    <w:p>
+      <w:pPr>
+        <w:spacing w:after="20"/>
+        <w:rPr>
+          <w:lang w:val="en-GB"/>
+        </w:rPr>
+      </w:pPr>
+    </w:p>
+    <w:p>
+      <w:pPr>
+        <w:spacing w:after="20"/>
+        <w:rPr>
+          <w:lang w:val="en-GB"/>
+        </w:rPr>
+      </w:pPr>
+    </w:p>
+    <w:p>
+      <w:pPr>
+        <w:spacing w:after="20"/>
+        <w:rPr>
+          <w:lang w:val="en-GB"/>
+        </w:rPr>
+      </w:pPr>
+    </w:p>
+    <w:p>
+      <w:pPr>
+        <w:spacing w:after="20"/>
+        <w:rPr>
+          <w:lang w:val="en-GB"/>
+        </w:rPr>
+      </w:pPr>
+    </w:p>
+    <w:p>
+      <w:pPr>
+        <w:spacing w:after="20"/>
+        <w:rPr>
+          <w:lang w:val="en-GB"/>
+        </w:rPr>
+      </w:pPr>
+    </w:p>
+    <w:p>
+      <w:pPr>
+        <w:spacing w:after="20"/>
+        <w:rPr>
+          <w:lang w:val="en-GB"/>
+        </w:rPr>
+      </w:pPr>
+    </w:p>
+    <w:p>
+      <w:pPr>
+        <w:spacing w:after="20"/>
+        <w:rPr>
+          <w:lang w:val="en-GB"/>
+        </w:rPr>
+      </w:pPr>
+      <w:r>
+        <w:rPr>
+          <w:lang w:val="en-GB"/>
+        </w:rPr>
+        <w:t>Name: Dawid Pionk</w:t>
+      </w:r>
+    </w:p>
+    <w:p>
+      <w:pPr>
+        <w:spacing w:after="20"/>
+        <w:rPr>
+          <w:lang w:val="en-GB"/>
+        </w:rPr>
+      </w:pPr>
+      <w:r>
+        <w:rPr>
+          <w:lang w:val="en-GB"/>
+        </w:rPr>
+        <w:t xml:space="preserve">Document: Report for the </w:t>
+      </w:r>
+      <w:r>
+        <w:rPr>
+          <w:lang w:val="en-GB"/>
+        </w:rPr>
+        <w:t>second</w:t>
+      </w:r>
+      <w:r>
+        <w:rPr>
+          <w:lang w:val="en-GB"/>
+        </w:rPr>
+        <w:t xml:space="preserve"> lab</w:t>
+      </w:r>
+    </w:p>
+    <w:p>
+      <w:pPr>
+        <w:spacing w:after="20"/>
+        <w:rPr>
+          <w:lang w:val="en-GB"/>
+        </w:rPr>
+      </w:pPr>
+      <w:r>
+        <w:rPr>
+          <w:lang w:val="en-GB"/>
+        </w:rPr>
+        <w:t>Supervisor: Lei Shea</w:t>
+      </w:r>
+    </w:p>
+    <w:p>
+      <w:pPr>
+        <w:spacing w:after="20"/>
+        <w:rPr>
+          <w:lang w:val="en-GB"/>
+        </w:rPr>
+      </w:pPr>
+      <w:r>
+        <w:rPr>
+          <w:lang w:val="en-GB"/>
+        </w:rPr>
+        <w:t>Submission Date: 18/05/25</w:t>
+      </w:r>
+    </w:p>
+    <w:sdt>
+      <w:sdtPr>
+        <w:rPr>
+          <w:lang w:val="en-GB"/>
+        </w:rPr>
+        <w:id w:val="-777414057"/>
+        <w:docPartObj>
+          <w:docPartGallery w:val="Table of Contents"/>
+          <w:docPartUnique/>
+        </w:docPartObj>
+      </w:sdtPr>
+      <w:sdtEndPr>
+        <w:rPr>
+          <w:rFonts w:asciiTheme="minorHAnsi" w:eastAsiaTheme="minorHAnsi" w:hAnsiTheme="minorHAnsi" w:cstheme="minorBidi"/>
+          <w:b/>
+          <w:bCs/>
+          <w:color w:val="auto"/>
+          <w:kern w:val="2"/>
+          <w:sz w:val="24"/>
+          <w:szCs w:val="24"/>
+          <w:lang w:eastAsia="en-US"/>
+          <w14:ligatures w14:val="standardContextual"/>
+        </w:rPr>
+      </w:sdtEndPr>
+      <w:sdtContent>
+        <w:p>
+          <w:pPr>
+            <w:pStyle w:val="TOCHeading"/>
+          </w:pPr>
+          <w:r>
+            <w:rPr>
+              <w:lang w:val="en-GB"/>
+            </w:rPr>
+            <w:t>Table of Contents</w:t>
+          </w:r>
+        </w:p>
+        <w:p>
+          <w:pPr>
+            <w:pStyle w:val="TOC1"/>
+            <w:tabs>
+              <w:tab w:val="right" w:leader="dot" w:pos="9016"/>
+            </w:tabs>
+            <w:rPr>
+              <w:noProof/>
+            </w:rPr>
+          </w:pPr>
+          <w:r>
+            <w:fldChar w:fldCharType="begin"/>
+          </w:r>
+          <w:r>
+            <w:instrText xml:space="preserve"> TOC \o "1-3" \h \z \u </w:instrText>
+          </w:r>
+          <w:r>
+            <w:fldChar w:fldCharType="separate"/>
+          </w:r>
+          <w:hyperlink w:anchor="_Toc197029015" w:history="1">
+            <w:r>
+              <w:rPr>
+                <w:rStyle w:val="Hyperlink"/>
+                <w:noProof/>
+              </w:rPr>
+              <w:t>Publishing and exposing ports</w:t>
+            </w:r>
+            <w:r>
+              <w:rPr>
+                <w:noProof/>
+                <w:webHidden/>
+              </w:rPr>
+              <w:tab/>
+            </w:r>
+            <w:r>
+              <w:rPr>
+                <w:noProof/>
+                <w:webHidden/>
+              </w:rPr>
+              <w:fldChar w:fldCharType="begin"/>
+            </w:r>
+            <w:r>
+              <w:rPr>
+                <w:noProof/>
+                <w:webHidden/>
+              </w:rPr>
+              <w:instrText xml:space="preserve"> PAGEREF _Toc197029015 \h </w:instrText>
+            </w:r>
+            <w:r>
+              <w:rPr>
+                <w:noProof/>
+                <w:webHidden/>
+              </w:rPr>
+            </w:r>
+            <w:r>
+              <w:rPr>
+                <w:noProof/>
+                <w:webHidden/>
+              </w:rPr>
+              <w:fldChar w:fldCharType="separate"/>
+            </w:r>
+            <w:r>
+              <w:rPr>
+                <w:noProof/>
+                <w:webHidden/>
+              </w:rPr>
+              <w:t>2</w:t>
+            </w:r>
+            <w:r>
+              <w:rPr>
+                <w:noProof/>
+                <w:webHidden/>
+              </w:rPr>
+              <w:fldChar w:fldCharType="end"/>
+            </w:r>
+          </w:hyperlink>
+        </w:p>
+        <w:p>
+          <w:pPr>
+            <w:pStyle w:val="TOC2"/>
+            <w:tabs>
+              <w:tab w:val="right" w:leader="dot" w:pos="9016"/>
+            </w:tabs>
+            <w:rPr>
+              <w:noProof/>
+            </w:rPr>
+          </w:pPr>
+          <w:hyperlink w:anchor="_Toc197029016" w:history="1">
+            <w:r>
+              <w:rPr>
+                <w:rStyle w:val="Hyperlink"/>
+                <w:noProof/>
+              </w:rPr>
+              <w:t>Publishing Ports</w:t>
+            </w:r>
+            <w:r>
+              <w:rPr>
+                <w:noProof/>
+                <w:webHidden/>
+              </w:rPr>
+              <w:tab/>
+            </w:r>
+            <w:r>
+              <w:rPr>
+                <w:noProof/>
+                <w:webHidden/>
+              </w:rPr>
+              <w:fldChar w:fldCharType="begin"/>
+            </w:r>
+            <w:r>
+              <w:rPr>
+                <w:noProof/>
+                <w:webHidden/>
+              </w:rPr>
+              <w:instrText xml:space="preserve"> PAGEREF _Toc197029016 \h </w:instrText>
+            </w:r>
+            <w:r>
+              <w:rPr>
+                <w:noProof/>
+                <w:webHidden/>
+              </w:rPr>
+            </w:r>
+            <w:r>
+              <w:rPr>
+                <w:noProof/>
+                <w:webHidden/>
+              </w:rPr>
+              <w:fldChar w:fldCharType="separate"/>
+            </w:r>
+            <w:r>
+              <w:rPr>
+                <w:noProof/>
+                <w:webHidden/>
+              </w:rPr>
+              <w:t>2</w:t>
+            </w:r>
+            <w:r>
+              <w:rPr>
+                <w:noProof/>
+                <w:webHidden/>
+              </w:rPr>
+              <w:fldChar w:fldCharType="end"/>
+            </w:r>
+          </w:hyperlink>
+        </w:p>
+        <w:p>
+          <w:pPr>
+            <w:pStyle w:val="TOC2"/>
+            <w:tabs>
+              <w:tab w:val="right" w:leader="dot" w:pos="9016"/>
+            </w:tabs>
+            <w:rPr>
+              <w:noProof/>
+            </w:rPr>
+          </w:pPr>
+          <w:hyperlink w:anchor="_Toc197029017" w:history="1">
+            <w:r>
+              <w:rPr>
+                <w:rStyle w:val="Hyperlink"/>
+                <w:noProof/>
+              </w:rPr>
+              <w:t>Publishing to ephemeral ports</w:t>
+            </w:r>
+            <w:r>
+              <w:rPr>
+                <w:noProof/>
+                <w:webHidden/>
+              </w:rPr>
+              <w:tab/>
+            </w:r>
+            <w:r>
+              <w:rPr>
+                <w:noProof/>
+                <w:webHidden/>
+              </w:rPr>
+              <w:fldChar w:fldCharType="begin"/>
+            </w:r>
+            <w:r>
+              <w:rPr>
+                <w:noProof/>
+                <w:webHidden/>
+              </w:rPr>
+              <w:instrText xml:space="preserve"> PAGEREF _Toc197029017 \h </w:instrText>
+            </w:r>
+            <w:r>
+              <w:rPr>
+                <w:noProof/>
+                <w:webHidden/>
+              </w:rPr>
+            </w:r>
+            <w:r>
+              <w:rPr>
+                <w:noProof/>
+                <w:webHidden/>
+              </w:rPr>
+              <w:fldChar w:fldCharType="separate"/>
+            </w:r>
+            <w:r>
+              <w:rPr>
+                <w:noProof/>
+                <w:webHidden/>
+              </w:rPr>
+              <w:t>2</w:t>
+            </w:r>
+            <w:r>
+              <w:rPr>
+                <w:noProof/>
+                <w:webHidden/>
+              </w:rPr>
+              <w:fldChar w:fldCharType="end"/>
+            </w:r>
+          </w:hyperlink>
+        </w:p>
+        <w:p>
+          <w:pPr>
+            <w:pStyle w:val="TOC2"/>
+            <w:tabs>
+              <w:tab w:val="right" w:leader="dot" w:pos="9016"/>
+            </w:tabs>
+            <w:rPr>
+              <w:noProof/>
+            </w:rPr>
+          </w:pPr>
+          <w:hyperlink w:anchor="_Toc197029018" w:history="1">
+            <w:r>
+              <w:rPr>
+                <w:rStyle w:val="Hyperlink"/>
+                <w:noProof/>
+              </w:rPr>
+              <w:t>Publishing all ports</w:t>
+            </w:r>
+            <w:r>
+              <w:rPr>
+                <w:noProof/>
+                <w:webHidden/>
+              </w:rPr>
+              <w:tab/>
+            </w:r>
+            <w:r>
+              <w:rPr>
+                <w:noProof/>
+                <w:webHidden/>
+              </w:rPr>
+              <w:fldChar w:fldCharType="begin"/>
+            </w:r>
+            <w:r>
+              <w:rPr>
+                <w:noProof/>
+                <w:webHidden/>
+              </w:rPr>
+              <w:instrText xml:space="preserve"> PAGEREF _Toc197029018 \h </w:instrText>
+            </w:r>
+            <w:r>
+              <w:rPr>
+                <w:noProof/>
+                <w:webHidden/>
+              </w:rPr>
+            </w:r>
+            <w:r>
+              <w:rPr>
+                <w:noProof/>
+                <w:webHidden/>
+              </w:rPr>
+              <w:fldChar w:fldCharType="separate"/>
+            </w:r>
+            <w:r>
+              <w:rPr>
+                <w:noProof/>
+                <w:webHidden/>
+              </w:rPr>
+              <w:t>3</w:t>
+            </w:r>
+            <w:r>
+              <w:rPr>
+                <w:noProof/>
+                <w:webHidden/>
+              </w:rPr>
+              <w:fldChar w:fldCharType="end"/>
+            </w:r>
+          </w:hyperlink>
+        </w:p>
+        <w:p>
+          <w:pPr>
+            <w:pStyle w:val="TOC2"/>
+            <w:tabs>
+              <w:tab w:val="right" w:leader="dot" w:pos="9016"/>
+            </w:tabs>
+            <w:rPr>
+              <w:noProof/>
+            </w:rPr>
+          </w:pPr>
+          <w:hyperlink w:anchor="_Toc197029019" w:history="1">
+            <w:r>
+              <w:rPr>
+                <w:rStyle w:val="Hyperlink"/>
+                <w:noProof/>
+              </w:rPr>
+              <w:t>Try it out</w:t>
+            </w:r>
+            <w:r>
+              <w:rPr>
+                <w:noProof/>
+                <w:webHidden/>
+              </w:rPr>
+              <w:tab/>
+            </w:r>
+            <w:r>
+              <w:rPr>
+                <w:noProof/>
+                <w:webHidden/>
+              </w:rPr>
+              <w:fldChar w:fldCharType="begin"/>
+            </w:r>
+            <w:r>
+              <w:rPr>
+                <w:noProof/>
+                <w:webHidden/>
+              </w:rPr>
+              <w:instrText xml:space="preserve"> PAGEREF _Toc197029019 \h </w:instrText>
+            </w:r>
+            <w:r>
+              <w:rPr>
+                <w:noProof/>
+                <w:webHidden/>
+              </w:rPr>
+            </w:r>
+            <w:r>
+              <w:rPr>
+                <w:noProof/>
+                <w:webHidden/>
+              </w:rPr>
+              <w:fldChar w:fldCharType="separate"/>
+            </w:r>
+            <w:r>
+              <w:rPr>
+                <w:noProof/>
+                <w:webHidden/>
+              </w:rPr>
+              <w:t>4</w:t>
+            </w:r>
+            <w:r>
+              <w:rPr>
+                <w:noProof/>
+                <w:webHidden/>
+              </w:rPr>
+              <w:fldChar w:fldCharType="end"/>
+            </w:r>
+          </w:hyperlink>
+        </w:p>
+        <w:p>
+          <w:pPr>
+            <w:pStyle w:val="TOC2"/>
+            <w:tabs>
+              <w:tab w:val="right" w:leader="dot" w:pos="9016"/>
+            </w:tabs>
+            <w:rPr>
+              <w:noProof/>
+            </w:rPr>
+          </w:pPr>
+          <w:hyperlink w:anchor="_Toc197029020" w:history="1">
+            <w:r>
+              <w:rPr>
+                <w:rStyle w:val="Hyperlink"/>
+                <w:noProof/>
+              </w:rPr>
+              <w:t>Use Docker Compose</w:t>
+            </w:r>
+            <w:r>
+              <w:rPr>
+                <w:noProof/>
+                <w:webHidden/>
+              </w:rPr>
+              <w:tab/>
+            </w:r>
+            <w:r>
+              <w:rPr>
+                <w:noProof/>
+                <w:webHidden/>
+              </w:rPr>
+              <w:fldChar w:fldCharType="begin"/>
+            </w:r>
+            <w:r>
+              <w:rPr>
+                <w:noProof/>
+                <w:webHidden/>
+              </w:rPr>
+              <w:instrText xml:space="preserve"> PAGEREF _Toc197029020 \h </w:instrText>
+            </w:r>
+            <w:r>
+              <w:rPr>
+                <w:noProof/>
+                <w:webHidden/>
+              </w:rPr>
+            </w:r>
+            <w:r>
+              <w:rPr>
+                <w:noProof/>
+                <w:webHidden/>
+              </w:rPr>
+              <w:fldChar w:fldCharType="separate"/>
+            </w:r>
+            <w:r>
+              <w:rPr>
+                <w:noProof/>
+                <w:webHidden/>
+              </w:rPr>
+              <w:t>5</w:t>
+            </w:r>
+            <w:r>
+              <w:rPr>
+                <w:noProof/>
+                <w:webHidden/>
+              </w:rPr>
+              <w:fldChar w:fldCharType="end"/>
+            </w:r>
+          </w:hyperlink>
+        </w:p>
+        <w:p>
+          <w:pPr>
+            <w:pStyle w:val="TOC1"/>
+            <w:tabs>
+              <w:tab w:val="right" w:leader="dot" w:pos="9016"/>
+            </w:tabs>
+            <w:rPr>
+              <w:noProof/>
+            </w:rPr>
+          </w:pPr>
+          <w:hyperlink w:anchor="_Toc197029021" w:history="1">
+            <w:r>
+              <w:rPr>
+                <w:rStyle w:val="Hyperlink"/>
+                <w:noProof/>
+              </w:rPr>
+              <w:t>Overriding container defaults</w:t>
+            </w:r>
+            <w:r>
+              <w:rPr>
+                <w:noProof/>
+                <w:webHidden/>
+              </w:rPr>
+              <w:tab/>
+            </w:r>
+            <w:r>
+              <w:rPr>
+                <w:noProof/>
+                <w:webHidden/>
+              </w:rPr>
+              <w:fldChar w:fldCharType="begin"/>
+            </w:r>
+            <w:r>
+              <w:rPr>
+                <w:noProof/>
+                <w:webHidden/>
+              </w:rPr>
+              <w:instrText xml:space="preserve"> PAGEREF _Toc197029021 \h </w:instrText>
+            </w:r>
+            <w:r>
+              <w:rPr>
+                <w:noProof/>
+                <w:webHidden/>
+              </w:rPr>
+            </w:r>
+            <w:r>
+              <w:rPr>
+                <w:noProof/>
+                <w:webHidden/>
+              </w:rPr>
+              <w:fldChar w:fldCharType="separate"/>
+            </w:r>
+            <w:r>
+              <w:rPr>
+                <w:noProof/>
+                <w:webHidden/>
+              </w:rPr>
+              <w:t>6</w:t>
+            </w:r>
+            <w:r>
+              <w:rPr>
+                <w:noProof/>
+                <w:webHidden/>
+              </w:rPr>
+              <w:fldChar w:fldCharType="end"/>
+            </w:r>
+          </w:hyperlink>
+        </w:p>
+        <w:p>
+          <w:pPr>
+            <w:pStyle w:val="TOC2"/>
+            <w:tabs>
+              <w:tab w:val="right" w:leader="dot" w:pos="9016"/>
+            </w:tabs>
+            <w:rPr>
+              <w:noProof/>
+            </w:rPr>
+          </w:pPr>
+          <w:hyperlink w:anchor="_Toc197029022" w:history="1">
+            <w:r>
+              <w:rPr>
+                <w:rStyle w:val="Hyperlink"/>
+                <w:noProof/>
+              </w:rPr>
+              <w:t>Overriding the network ports</w:t>
+            </w:r>
+            <w:r>
+              <w:rPr>
+                <w:noProof/>
+                <w:webHidden/>
+              </w:rPr>
+              <w:tab/>
+            </w:r>
+            <w:r>
+              <w:rPr>
+                <w:noProof/>
+                <w:webHidden/>
+              </w:rPr>
+              <w:fldChar w:fldCharType="begin"/>
+            </w:r>
+            <w:r>
+              <w:rPr>
+                <w:noProof/>
+                <w:webHidden/>
+              </w:rPr>
+              <w:instrText xml:space="preserve"> PAGEREF _Toc197029022 \h </w:instrText>
+            </w:r>
+            <w:r>
+              <w:rPr>
+                <w:noProof/>
+                <w:webHidden/>
+              </w:rPr>
+            </w:r>
+            <w:r>
+              <w:rPr>
+                <w:noProof/>
+                <w:webHidden/>
+              </w:rPr>
+              <w:fldChar w:fldCharType="separate"/>
+            </w:r>
+            <w:r>
+              <w:rPr>
+                <w:noProof/>
+                <w:webHidden/>
+              </w:rPr>
+              <w:t>6</w:t>
+            </w:r>
+            <w:r>
+              <w:rPr>
+                <w:noProof/>
+                <w:webHidden/>
+              </w:rPr>
+              <w:fldChar w:fldCharType="end"/>
+            </w:r>
+          </w:hyperlink>
+        </w:p>
+        <w:p>
+          <w:pPr>
+            <w:pStyle w:val="TOC2"/>
+            <w:tabs>
+              <w:tab w:val="right" w:leader="dot" w:pos="9016"/>
+            </w:tabs>
+            <w:rPr>
+              <w:noProof/>
+            </w:rPr>
+          </w:pPr>
+          <w:hyperlink w:anchor="_Toc197029023" w:history="1">
+            <w:r>
+              <w:rPr>
+                <w:rStyle w:val="Hyperlink"/>
+                <w:noProof/>
+              </w:rPr>
+              <w:t>Setting environment variables</w:t>
+            </w:r>
+            <w:r>
+              <w:rPr>
+                <w:noProof/>
+                <w:webHidden/>
+              </w:rPr>
+              <w:tab/>
+            </w:r>
+            <w:r>
+              <w:rPr>
+                <w:noProof/>
+                <w:webHidden/>
+              </w:rPr>
+              <w:fldChar w:fldCharType="begin"/>
+            </w:r>
+            <w:r>
+              <w:rPr>
+                <w:noProof/>
+                <w:webHidden/>
+              </w:rPr>
+              <w:instrText xml:space="preserve"> PAGEREF _Toc197029023 \h </w:instrText>
+            </w:r>
+            <w:r>
+              <w:rPr>
+                <w:noProof/>
+                <w:webHidden/>
+              </w:rPr>
+            </w:r>
+            <w:r>
+              <w:rPr>
+                <w:noProof/>
+                <w:webHidden/>
+              </w:rPr>
+              <w:fldChar w:fldCharType="separate"/>
+            </w:r>
+            <w:r>
+              <w:rPr>
+                <w:noProof/>
+                <w:webHidden/>
+              </w:rPr>
+              <w:t>6</w:t>
+            </w:r>
+            <w:r>
+              <w:rPr>
+                <w:noProof/>
+                <w:webHidden/>
+              </w:rPr>
+              <w:fldChar w:fldCharType="end"/>
+            </w:r>
+          </w:hyperlink>
+        </w:p>
+        <w:p>
+          <w:pPr>
+            <w:pStyle w:val="TOC2"/>
+            <w:tabs>
+              <w:tab w:val="right" w:leader="dot" w:pos="9016"/>
+            </w:tabs>
+            <w:rPr>
+              <w:noProof/>
+            </w:rPr>
+          </w:pPr>
+          <w:hyperlink w:anchor="_Toc197029024" w:history="1">
+            <w:r>
+              <w:rPr>
+                <w:rStyle w:val="Hyperlink"/>
+                <w:noProof/>
+              </w:rPr>
+              <w:t>Restricting the container to consume the resources</w:t>
+            </w:r>
+            <w:r>
+              <w:rPr>
+                <w:noProof/>
+                <w:webHidden/>
+              </w:rPr>
+              <w:tab/>
+            </w:r>
+            <w:r>
+              <w:rPr>
+                <w:noProof/>
+                <w:webHidden/>
+              </w:rPr>
+              <w:fldChar w:fldCharType="begin"/>
+            </w:r>
+            <w:r>
+              <w:rPr>
+                <w:noProof/>
+                <w:webHidden/>
+              </w:rPr>
+              <w:instrText xml:space="preserve"> PAGEREF _Toc197029024 \h </w:instrText>
+            </w:r>
+            <w:r>
+              <w:rPr>
+                <w:noProof/>
+                <w:webHidden/>
+              </w:rPr>
+            </w:r>
+            <w:r>
+              <w:rPr>
+                <w:noProof/>
+                <w:webHidden/>
+              </w:rPr>
+              <w:fldChar w:fldCharType="separate"/>
+            </w:r>
+            <w:r>
+              <w:rPr>
+                <w:noProof/>
+                <w:webHidden/>
+              </w:rPr>
+              <w:t>6</w:t>
+            </w:r>
+            <w:r>
+              <w:rPr>
+                <w:noProof/>
+                <w:webHidden/>
+              </w:rPr>
+              <w:fldChar w:fldCharType="end"/>
+            </w:r>
+          </w:hyperlink>
+        </w:p>
+        <w:p>
+          <w:pPr>
+            <w:pStyle w:val="TOC2"/>
+            <w:tabs>
+              <w:tab w:val="right" w:leader="dot" w:pos="9016"/>
+            </w:tabs>
+            <w:rPr>
+              <w:noProof/>
+            </w:rPr>
+          </w:pPr>
+          <w:hyperlink w:anchor="_Toc197029025" w:history="1">
+            <w:r>
+              <w:rPr>
+                <w:rStyle w:val="Hyperlink"/>
+                <w:noProof/>
+              </w:rPr>
+              <w:t>Run multiple instances of postgres database</w:t>
+            </w:r>
+            <w:r>
+              <w:rPr>
+                <w:noProof/>
+                <w:webHidden/>
+              </w:rPr>
+              <w:tab/>
+            </w:r>
+            <w:r>
+              <w:rPr>
+                <w:noProof/>
+                <w:webHidden/>
+              </w:rPr>
+              <w:fldChar w:fldCharType="begin"/>
+            </w:r>
+            <w:r>
+              <w:rPr>
+                <w:noProof/>
+                <w:webHidden/>
+              </w:rPr>
+              <w:instrText xml:space="preserve"> PAGEREF _Toc197029025 \h </w:instrText>
+            </w:r>
+            <w:r>
+              <w:rPr>
+                <w:noProof/>
+                <w:webHidden/>
+              </w:rPr>
+            </w:r>
+            <w:r>
+              <w:rPr>
+                <w:noProof/>
+                <w:webHidden/>
+              </w:rPr>
+              <w:fldChar w:fldCharType="separate"/>
+            </w:r>
+            <w:r>
+              <w:rPr>
+                <w:noProof/>
+                <w:webHidden/>
+              </w:rPr>
+              <w:t>6</w:t>
+            </w:r>
+            <w:r>
+              <w:rPr>
+                <w:noProof/>
+                <w:webHidden/>
+              </w:rPr>
+              <w:fldChar w:fldCharType="end"/>
+            </w:r>
+          </w:hyperlink>
+        </w:p>
+        <w:p>
+          <w:pPr>
+            <w:pStyle w:val="TOC2"/>
+            <w:tabs>
+              <w:tab w:val="right" w:leader="dot" w:pos="9016"/>
+            </w:tabs>
+            <w:rPr>
+              <w:noProof/>
+            </w:rPr>
+          </w:pPr>
+          <w:hyperlink w:anchor="_Toc197029026" w:history="1">
+            <w:r>
+              <w:rPr>
+                <w:rStyle w:val="Hyperlink"/>
+                <w:noProof/>
+              </w:rPr>
+              <w:t>Run Postgres container in a controlled network</w:t>
+            </w:r>
+            <w:r>
+              <w:rPr>
+                <w:noProof/>
+                <w:webHidden/>
+              </w:rPr>
+              <w:tab/>
+            </w:r>
+            <w:r>
+              <w:rPr>
+                <w:noProof/>
+                <w:webHidden/>
+              </w:rPr>
+              <w:fldChar w:fldCharType="begin"/>
+            </w:r>
+            <w:r>
+              <w:rPr>
+                <w:noProof/>
+                <w:webHidden/>
+              </w:rPr>
+              <w:instrText xml:space="preserve"> PAGEREF _Toc197029026 \h </w:instrText>
+            </w:r>
+            <w:r>
+              <w:rPr>
+                <w:noProof/>
+                <w:webHidden/>
+              </w:rPr>
+            </w:r>
+            <w:r>
+              <w:rPr>
+                <w:noProof/>
+                <w:webHidden/>
+              </w:rPr>
+              <w:fldChar w:fldCharType="separate"/>
+            </w:r>
+            <w:r>
+              <w:rPr>
+                <w:noProof/>
+                <w:webHidden/>
+              </w:rPr>
+              <w:t>7</w:t>
+            </w:r>
+            <w:r>
+              <w:rPr>
+                <w:noProof/>
+                <w:webHidden/>
+              </w:rPr>
+              <w:fldChar w:fldCharType="end"/>
+            </w:r>
+          </w:hyperlink>
+        </w:p>
+        <w:p>
+          <w:pPr>
+            <w:pStyle w:val="TOC2"/>
+            <w:tabs>
+              <w:tab w:val="right" w:leader="dot" w:pos="9016"/>
+            </w:tabs>
+            <w:rPr>
+              <w:noProof/>
+            </w:rPr>
+          </w:pPr>
+          <w:hyperlink w:anchor="_Toc197029027" w:history="1">
+            <w:r>
+              <w:rPr>
+                <w:rStyle w:val="Hyperlink"/>
+                <w:noProof/>
+              </w:rPr>
+              <w:t>Manage the resources</w:t>
+            </w:r>
+            <w:r>
+              <w:rPr>
+                <w:noProof/>
+                <w:webHidden/>
+              </w:rPr>
+              <w:tab/>
+            </w:r>
+            <w:r>
+              <w:rPr>
+                <w:noProof/>
+                <w:webHidden/>
+              </w:rPr>
+              <w:fldChar w:fldCharType="begin"/>
+            </w:r>
+            <w:r>
+              <w:rPr>
+                <w:noProof/>
+                <w:webHidden/>
+              </w:rPr>
+              <w:instrText xml:space="preserve"> PAGEREF _Toc197029027 \h </w:instrText>
+            </w:r>
+            <w:r>
+              <w:rPr>
+                <w:noProof/>
+                <w:webHidden/>
+              </w:rPr>
+            </w:r>
+            <w:r>
+              <w:rPr>
+                <w:noProof/>
+                <w:webHidden/>
+              </w:rPr>
+              <w:fldChar w:fldCharType="separate"/>
+            </w:r>
+            <w:r>
+              <w:rPr>
+                <w:noProof/>
+                <w:webHidden/>
+              </w:rPr>
+              <w:t>8</w:t>
+            </w:r>
+            <w:r>
+              <w:rPr>
+                <w:noProof/>
+                <w:webHidden/>
+              </w:rPr>
+              <w:fldChar w:fldCharType="end"/>
+            </w:r>
+          </w:hyperlink>
+        </w:p>
+        <w:p>
+          <w:pPr>
+            <w:pStyle w:val="TOC2"/>
+            <w:tabs>
+              <w:tab w:val="right" w:leader="dot" w:pos="9016"/>
+            </w:tabs>
+            <w:rPr>
+              <w:noProof/>
+            </w:rPr>
+          </w:pPr>
+          <w:hyperlink w:anchor="_Toc197029028" w:history="1">
+            <w:r>
+              <w:rPr>
+                <w:rStyle w:val="Hyperlink"/>
+                <w:noProof/>
+              </w:rPr>
+              <w:t>Override the default CMD and ENTRYPOINT in Docker Compose</w:t>
+            </w:r>
+            <w:r>
+              <w:rPr>
+                <w:noProof/>
+                <w:webHidden/>
+              </w:rPr>
+              <w:tab/>
+            </w:r>
+            <w:r>
+              <w:rPr>
+                <w:noProof/>
+                <w:webHidden/>
+              </w:rPr>
+              <w:fldChar w:fldCharType="begin"/>
+            </w:r>
+            <w:r>
+              <w:rPr>
+                <w:noProof/>
+                <w:webHidden/>
+              </w:rPr>
+              <w:instrText xml:space="preserve"> PAGEREF _Toc197029028 \h </w:instrText>
+            </w:r>
+            <w:r>
+              <w:rPr>
+                <w:noProof/>
+                <w:webHidden/>
+              </w:rPr>
+            </w:r>
+            <w:r>
+              <w:rPr>
+                <w:noProof/>
+                <w:webHidden/>
+              </w:rPr>
+              <w:fldChar w:fldCharType="separate"/>
+            </w:r>
+            <w:r>
+              <w:rPr>
+                <w:noProof/>
+                <w:webHidden/>
+              </w:rPr>
+              <w:t>8</w:t>
+            </w:r>
+            <w:r>
+              <w:rPr>
+                <w:noProof/>
+                <w:webHidden/>
+              </w:rPr>
+              <w:fldChar w:fldCharType="end"/>
+            </w:r>
+          </w:hyperlink>
+        </w:p>
+        <w:p>
+          <w:pPr>
+            <w:pStyle w:val="TOC2"/>
+            <w:tabs>
+              <w:tab w:val="right" w:leader="dot" w:pos="9016"/>
+            </w:tabs>
+            <w:rPr>
+              <w:noProof/>
+            </w:rPr>
+          </w:pPr>
+          <w:hyperlink w:anchor="_Toc197029029" w:history="1">
+            <w:r>
+              <w:rPr>
+                <w:rStyle w:val="Hyperlink"/>
+                <w:noProof/>
+              </w:rPr>
+              <w:t>Override the default CMD and ENTRYPOINT with docker run</w:t>
+            </w:r>
+            <w:r>
+              <w:rPr>
+                <w:noProof/>
+                <w:webHidden/>
+              </w:rPr>
+              <w:tab/>
+            </w:r>
+            <w:r>
+              <w:rPr>
+                <w:noProof/>
+                <w:webHidden/>
+              </w:rPr>
+              <w:fldChar w:fldCharType="begin"/>
+            </w:r>
+            <w:r>
+              <w:rPr>
+                <w:noProof/>
+                <w:webHidden/>
+              </w:rPr>
+              <w:instrText xml:space="preserve"> PAGEREF _Toc197029029 \h </w:instrText>
+            </w:r>
+            <w:r>
+              <w:rPr>
+                <w:noProof/>
+                <w:webHidden/>
+              </w:rPr>
+            </w:r>
+            <w:r>
+              <w:rPr>
+                <w:noProof/>
+                <w:webHidden/>
+              </w:rPr>
+              <w:fldChar w:fldCharType="separate"/>
+            </w:r>
+            <w:r>
+              <w:rPr>
+                <w:noProof/>
+                <w:webHidden/>
+              </w:rPr>
+              <w:t>8</w:t>
+            </w:r>
+            <w:r>
+              <w:rPr>
+                <w:noProof/>
+                <w:webHidden/>
+              </w:rPr>
+              <w:fldChar w:fldCharType="end"/>
+            </w:r>
+          </w:hyperlink>
+        </w:p>
+        <w:p>
+          <w:pPr>
+            <w:pStyle w:val="TOC1"/>
+            <w:tabs>
+              <w:tab w:val="right" w:leader="dot" w:pos="9016"/>
+            </w:tabs>
+            <w:rPr>
+              <w:noProof/>
+            </w:rPr>
+          </w:pPr>
+          <w:hyperlink w:anchor="_Toc197029030" w:history="1">
+            <w:r>
+              <w:rPr>
+                <w:rStyle w:val="Hyperlink"/>
+                <w:noProof/>
+              </w:rPr>
+              <w:t>Persisting container data</w:t>
+            </w:r>
+            <w:r>
+              <w:rPr>
+                <w:noProof/>
+                <w:webHidden/>
+              </w:rPr>
+              <w:tab/>
+            </w:r>
+            <w:r>
+              <w:rPr>
+                <w:noProof/>
+                <w:webHidden/>
+              </w:rPr>
+              <w:fldChar w:fldCharType="begin"/>
+            </w:r>
+            <w:r>
+              <w:rPr>
+                <w:noProof/>
+                <w:webHidden/>
+              </w:rPr>
+              <w:instrText xml:space="preserve"> PAGEREF _Toc197029030 \h </w:instrText>
+            </w:r>
+            <w:r>
+              <w:rPr>
+                <w:noProof/>
+                <w:webHidden/>
+              </w:rPr>
+            </w:r>
+            <w:r>
+              <w:rPr>
+                <w:noProof/>
+                <w:webHidden/>
+              </w:rPr>
+              <w:fldChar w:fldCharType="separate"/>
+            </w:r>
+            <w:r>
+              <w:rPr>
+                <w:noProof/>
+                <w:webHidden/>
+              </w:rPr>
+              <w:t>9</w:t>
+            </w:r>
+            <w:r>
+              <w:rPr>
+                <w:noProof/>
+                <w:webHidden/>
+              </w:rPr>
+              <w:fldChar w:fldCharType="end"/>
+            </w:r>
+          </w:hyperlink>
+        </w:p>
+        <w:p>
+          <w:pPr>
+            <w:pStyle w:val="TOC2"/>
+            <w:tabs>
+              <w:tab w:val="right" w:leader="dot" w:pos="9016"/>
+            </w:tabs>
+            <w:rPr>
+              <w:noProof/>
+            </w:rPr>
+          </w:pPr>
+          <w:hyperlink w:anchor="_Toc197029031" w:history="1">
+            <w:r>
+              <w:rPr>
+                <w:rStyle w:val="Hyperlink"/>
+                <w:noProof/>
+              </w:rPr>
+              <w:t>Container volumes</w:t>
+            </w:r>
+            <w:r>
+              <w:rPr>
+                <w:noProof/>
+                <w:webHidden/>
+              </w:rPr>
+              <w:tab/>
+            </w:r>
+            <w:r>
+              <w:rPr>
+                <w:noProof/>
+                <w:webHidden/>
+              </w:rPr>
+              <w:fldChar w:fldCharType="begin"/>
+            </w:r>
+            <w:r>
+              <w:rPr>
+                <w:noProof/>
+                <w:webHidden/>
+              </w:rPr>
+              <w:instrText xml:space="preserve"> PAGEREF _Toc197029031 \h </w:instrText>
+            </w:r>
+            <w:r>
+              <w:rPr>
+                <w:noProof/>
+                <w:webHidden/>
+              </w:rPr>
+            </w:r>
+            <w:r>
+              <w:rPr>
+                <w:noProof/>
+                <w:webHidden/>
+              </w:rPr>
+              <w:fldChar w:fldCharType="separate"/>
+            </w:r>
+            <w:r>
+              <w:rPr>
+                <w:noProof/>
+                <w:webHidden/>
+              </w:rPr>
+              <w:t>9</w:t>
+            </w:r>
+            <w:r>
+              <w:rPr>
+                <w:noProof/>
+                <w:webHidden/>
+              </w:rPr>
+              <w:fldChar w:fldCharType="end"/>
+            </w:r>
+          </w:hyperlink>
+        </w:p>
+        <w:p>
+          <w:pPr>
+            <w:pStyle w:val="TOC2"/>
+            <w:tabs>
+              <w:tab w:val="right" w:leader="dot" w:pos="9016"/>
+            </w:tabs>
+            <w:rPr>
+              <w:noProof/>
+            </w:rPr>
+          </w:pPr>
+          <w:hyperlink w:anchor="_Toc197029032" w:history="1">
+            <w:r>
+              <w:rPr>
+                <w:rStyle w:val="Hyperlink"/>
+                <w:noProof/>
+              </w:rPr>
+              <w:t>Managing volumes</w:t>
+            </w:r>
+            <w:r>
+              <w:rPr>
+                <w:noProof/>
+                <w:webHidden/>
+              </w:rPr>
+              <w:tab/>
+            </w:r>
+            <w:r>
+              <w:rPr>
+                <w:noProof/>
+                <w:webHidden/>
+              </w:rPr>
+              <w:fldChar w:fldCharType="begin"/>
+            </w:r>
+            <w:r>
+              <w:rPr>
+                <w:noProof/>
+                <w:webHidden/>
+              </w:rPr>
+              <w:instrText xml:space="preserve"> PAGEREF _Toc197029032 \h </w:instrText>
+            </w:r>
+            <w:r>
+              <w:rPr>
+                <w:noProof/>
+                <w:webHidden/>
+              </w:rPr>
+            </w:r>
+            <w:r>
+              <w:rPr>
+                <w:noProof/>
+                <w:webHidden/>
+              </w:rPr>
+              <w:fldChar w:fldCharType="separate"/>
+            </w:r>
+            <w:r>
+              <w:rPr>
+                <w:noProof/>
+                <w:webHidden/>
+              </w:rPr>
+              <w:t>9</w:t>
+            </w:r>
+            <w:r>
+              <w:rPr>
+                <w:noProof/>
+                <w:webHidden/>
+              </w:rPr>
+              <w:fldChar w:fldCharType="end"/>
+            </w:r>
+          </w:hyperlink>
+        </w:p>
+        <w:p>
+          <w:pPr>
+            <w:pStyle w:val="TOC2"/>
+            <w:tabs>
+              <w:tab w:val="right" w:leader="dot" w:pos="9016"/>
+            </w:tabs>
+            <w:rPr>
+              <w:noProof/>
+            </w:rPr>
+          </w:pPr>
+          <w:hyperlink w:anchor="_Toc197029033" w:history="1">
+            <w:r>
+              <w:rPr>
+                <w:rStyle w:val="Hyperlink"/>
+                <w:noProof/>
+              </w:rPr>
+              <w:t>Try it out – Use Volumes</w:t>
+            </w:r>
+            <w:r>
+              <w:rPr>
+                <w:noProof/>
+                <w:webHidden/>
+              </w:rPr>
+              <w:tab/>
+            </w:r>
+            <w:r>
+              <w:rPr>
+                <w:noProof/>
+                <w:webHidden/>
+              </w:rPr>
+              <w:fldChar w:fldCharType="begin"/>
+            </w:r>
+            <w:r>
+              <w:rPr>
+                <w:noProof/>
+                <w:webHidden/>
+              </w:rPr>
+              <w:instrText xml:space="preserve"> PAGEREF _Toc197029033 \h </w:instrText>
+            </w:r>
+            <w:r>
+              <w:rPr>
+                <w:noProof/>
+                <w:webHidden/>
+              </w:rPr>
+            </w:r>
+            <w:r>
+              <w:rPr>
+                <w:noProof/>
+                <w:webHidden/>
+              </w:rPr>
+              <w:fldChar w:fldCharType="separate"/>
+            </w:r>
+            <w:r>
+              <w:rPr>
+                <w:noProof/>
+                <w:webHidden/>
+              </w:rPr>
+              <w:t>9</w:t>
+            </w:r>
+            <w:r>
+              <w:rPr>
+                <w:noProof/>
+                <w:webHidden/>
+              </w:rPr>
+              <w:fldChar w:fldCharType="end"/>
+            </w:r>
+          </w:hyperlink>
+        </w:p>
+        <w:p>
+          <w:pPr>
+            <w:pStyle w:val="TOC2"/>
+            <w:tabs>
+              <w:tab w:val="right" w:leader="dot" w:pos="9016"/>
+            </w:tabs>
+            <w:rPr>
+              <w:noProof/>
+            </w:rPr>
+          </w:pPr>
+          <w:hyperlink w:anchor="_Toc197029034" w:history="1">
+            <w:r>
+              <w:rPr>
+                <w:rStyle w:val="Hyperlink"/>
+                <w:noProof/>
+              </w:rPr>
+              <w:t>Try it out – View volume contents</w:t>
+            </w:r>
+            <w:r>
+              <w:rPr>
+                <w:noProof/>
+                <w:webHidden/>
+              </w:rPr>
+              <w:tab/>
+            </w:r>
+            <w:r>
+              <w:rPr>
+                <w:noProof/>
+                <w:webHidden/>
+              </w:rPr>
+              <w:fldChar w:fldCharType="begin"/>
+            </w:r>
+            <w:r>
+              <w:rPr>
+                <w:noProof/>
+                <w:webHidden/>
+              </w:rPr>
+              <w:instrText xml:space="preserve"> PAGEREF _Toc197029034 \h </w:instrText>
+            </w:r>
+            <w:r>
+              <w:rPr>
+                <w:noProof/>
+                <w:webHidden/>
+              </w:rPr>
+            </w:r>
+            <w:r>
+              <w:rPr>
+                <w:noProof/>
+                <w:webHidden/>
+              </w:rPr>
+              <w:fldChar w:fldCharType="separate"/>
+            </w:r>
+            <w:r>
+              <w:rPr>
+                <w:noProof/>
+                <w:webHidden/>
+              </w:rPr>
+              <w:t>10</w:t>
+            </w:r>
+            <w:r>
+              <w:rPr>
+                <w:noProof/>
+                <w:webHidden/>
+              </w:rPr>
+              <w:fldChar w:fldCharType="end"/>
+            </w:r>
+          </w:hyperlink>
+        </w:p>
+        <w:p>
+          <w:pPr>
+            <w:pStyle w:val="TOC2"/>
+            <w:tabs>
+              <w:tab w:val="right" w:leader="dot" w:pos="9016"/>
+            </w:tabs>
+            <w:rPr>
+              <w:noProof/>
+            </w:rPr>
+          </w:pPr>
+          <w:hyperlink w:anchor="_Toc197029035" w:history="1">
+            <w:r>
+              <w:rPr>
+                <w:rStyle w:val="Hyperlink"/>
+                <w:noProof/>
+              </w:rPr>
+              <w:t>Try it out – Remove volumes</w:t>
+            </w:r>
+            <w:r>
+              <w:rPr>
+                <w:noProof/>
+                <w:webHidden/>
+              </w:rPr>
+              <w:tab/>
+            </w:r>
+            <w:r>
+              <w:rPr>
+                <w:noProof/>
+                <w:webHidden/>
+              </w:rPr>
+              <w:fldChar w:fldCharType="begin"/>
+            </w:r>
+            <w:r>
+              <w:rPr>
+                <w:noProof/>
+                <w:webHidden/>
+              </w:rPr>
+              <w:instrText xml:space="preserve"> PAGEREF _Toc197029035 \h </w:instrText>
+            </w:r>
+            <w:r>
+              <w:rPr>
+                <w:noProof/>
+                <w:webHidden/>
+              </w:rPr>
+            </w:r>
+            <w:r>
+              <w:rPr>
+                <w:noProof/>
+                <w:webHidden/>
+              </w:rPr>
+              <w:fldChar w:fldCharType="separate"/>
+            </w:r>
+            <w:r>
+              <w:rPr>
+                <w:noProof/>
+                <w:webHidden/>
+              </w:rPr>
+              <w:t>11</w:t>
+            </w:r>
+            <w:r>
+              <w:rPr>
+                <w:noProof/>
+                <w:webHidden/>
+              </w:rPr>
+              <w:fldChar w:fldCharType="end"/>
+            </w:r>
+          </w:hyperlink>
+        </w:p>
+        <w:p>
+          <w:pPr>
+            <w:pStyle w:val="TOC1"/>
+            <w:tabs>
+              <w:tab w:val="right" w:leader="dot" w:pos="9016"/>
+            </w:tabs>
+            <w:rPr>
+              <w:noProof/>
+            </w:rPr>
+          </w:pPr>
+          <w:hyperlink w:anchor="_Toc197029036" w:history="1">
+            <w:r>
+              <w:rPr>
+                <w:rStyle w:val="Hyperlink"/>
+                <w:noProof/>
+              </w:rPr>
+              <w:t>Sharing local files with containers</w:t>
+            </w:r>
+            <w:r>
+              <w:rPr>
+                <w:noProof/>
+                <w:webHidden/>
+              </w:rPr>
+              <w:tab/>
+            </w:r>
+            <w:r>
+              <w:rPr>
+                <w:noProof/>
+                <w:webHidden/>
+              </w:rPr>
+              <w:fldChar w:fldCharType="begin"/>
+            </w:r>
+            <w:r>
+              <w:rPr>
+                <w:noProof/>
+                <w:webHidden/>
+              </w:rPr>
+              <w:instrText xml:space="preserve"> PAGEREF _Toc197029036 \h </w:instrText>
+            </w:r>
+            <w:r>
+              <w:rPr>
+                <w:noProof/>
+                <w:webHidden/>
+              </w:rPr>
+            </w:r>
+            <w:r>
+              <w:rPr>
+                <w:noProof/>
+                <w:webHidden/>
+              </w:rPr>
+              <w:fldChar w:fldCharType="separate"/>
+            </w:r>
+            <w:r>
+              <w:rPr>
+                <w:noProof/>
+                <w:webHidden/>
+              </w:rPr>
+              <w:t>11</w:t>
+            </w:r>
+            <w:r>
+              <w:rPr>
+                <w:noProof/>
+                <w:webHidden/>
+              </w:rPr>
+              <w:fldChar w:fldCharType="end"/>
+            </w:r>
+          </w:hyperlink>
+        </w:p>
+        <w:p>
+          <w:pPr>
+            <w:pStyle w:val="TOC2"/>
+            <w:tabs>
+              <w:tab w:val="right" w:leader="dot" w:pos="9016"/>
+            </w:tabs>
+            <w:rPr>
+              <w:noProof/>
+            </w:rPr>
+          </w:pPr>
+          <w:hyperlink w:anchor="_Toc197029037" w:history="1">
+            <w:r>
+              <w:rPr>
+                <w:rStyle w:val="Hyperlink"/>
+                <w:noProof/>
+              </w:rPr>
+              <w:t>Volume versus bind mounts</w:t>
+            </w:r>
+            <w:r>
+              <w:rPr>
+                <w:noProof/>
+                <w:webHidden/>
+              </w:rPr>
+              <w:tab/>
+            </w:r>
+            <w:r>
+              <w:rPr>
+                <w:noProof/>
+                <w:webHidden/>
+              </w:rPr>
+              <w:fldChar w:fldCharType="begin"/>
+            </w:r>
+            <w:r>
+              <w:rPr>
+                <w:noProof/>
+                <w:webHidden/>
+              </w:rPr>
+              <w:instrText xml:space="preserve"> PAGEREF _Toc197029037 \h </w:instrText>
+            </w:r>
+            <w:r>
+              <w:rPr>
+                <w:noProof/>
+                <w:webHidden/>
+              </w:rPr>
+            </w:r>
+            <w:r>
+              <w:rPr>
+                <w:noProof/>
+                <w:webHidden/>
+              </w:rPr>
+              <w:fldChar w:fldCharType="separate"/>
+            </w:r>
+            <w:r>
+              <w:rPr>
+                <w:noProof/>
+                <w:webHidden/>
+              </w:rPr>
+              <w:t>12</w:t>
+            </w:r>
+            <w:r>
+              <w:rPr>
+                <w:noProof/>
+                <w:webHidden/>
+              </w:rPr>
+              <w:fldChar w:fldCharType="end"/>
+            </w:r>
+          </w:hyperlink>
+        </w:p>
+        <w:p>
+          <w:pPr>
+            <w:pStyle w:val="TOC2"/>
+            <w:tabs>
+              <w:tab w:val="right" w:leader="dot" w:pos="9016"/>
+            </w:tabs>
+            <w:rPr>
+              <w:noProof/>
+            </w:rPr>
+          </w:pPr>
+          <w:hyperlink w:anchor="_Toc197029038" w:history="1">
+            <w:r>
+              <w:rPr>
+                <w:rStyle w:val="Hyperlink"/>
+                <w:noProof/>
+              </w:rPr>
+              <w:t>Sharing files between a host and a container</w:t>
+            </w:r>
+            <w:r>
+              <w:rPr>
+                <w:noProof/>
+                <w:webHidden/>
+              </w:rPr>
+              <w:tab/>
+            </w:r>
+            <w:r>
+              <w:rPr>
+                <w:noProof/>
+                <w:webHidden/>
+              </w:rPr>
+              <w:fldChar w:fldCharType="begin"/>
+            </w:r>
+            <w:r>
+              <w:rPr>
+                <w:noProof/>
+                <w:webHidden/>
+              </w:rPr>
+              <w:instrText xml:space="preserve"> PAGEREF _Toc197029038 \h </w:instrText>
+            </w:r>
+            <w:r>
+              <w:rPr>
+                <w:noProof/>
+                <w:webHidden/>
+              </w:rPr>
+            </w:r>
+            <w:r>
+              <w:rPr>
+                <w:noProof/>
+                <w:webHidden/>
+              </w:rPr>
+              <w:fldChar w:fldCharType="separate"/>
+            </w:r>
+            <w:r>
+              <w:rPr>
+                <w:noProof/>
+                <w:webHidden/>
+              </w:rPr>
+              <w:t>12</w:t>
+            </w:r>
+            <w:r>
+              <w:rPr>
+                <w:noProof/>
+                <w:webHidden/>
+              </w:rPr>
+              <w:fldChar w:fldCharType="end"/>
+            </w:r>
+          </w:hyperlink>
+        </w:p>
+        <w:p>
+          <w:pPr>
+            <w:pStyle w:val="TOC2"/>
+            <w:tabs>
+              <w:tab w:val="right" w:leader="dot" w:pos="9016"/>
+            </w:tabs>
+            <w:rPr>
+              <w:noProof/>
+            </w:rPr>
+          </w:pPr>
+          <w:hyperlink w:anchor="_Toc197029039" w:history="1">
+            <w:r>
+              <w:rPr>
+                <w:rStyle w:val="Hyperlink"/>
+                <w:noProof/>
+              </w:rPr>
+              <w:t>File permissions for Docker access to host files</w:t>
+            </w:r>
+            <w:r>
+              <w:rPr>
+                <w:noProof/>
+                <w:webHidden/>
+              </w:rPr>
+              <w:tab/>
+            </w:r>
+            <w:r>
+              <w:rPr>
+                <w:noProof/>
+                <w:webHidden/>
+              </w:rPr>
+              <w:fldChar w:fldCharType="begin"/>
+            </w:r>
+            <w:r>
+              <w:rPr>
+                <w:noProof/>
+                <w:webHidden/>
+              </w:rPr>
+              <w:instrText xml:space="preserve"> PAGEREF _Toc197029039 \h </w:instrText>
+            </w:r>
+            <w:r>
+              <w:rPr>
+                <w:noProof/>
+                <w:webHidden/>
+              </w:rPr>
+            </w:r>
+            <w:r>
+              <w:rPr>
+                <w:noProof/>
+                <w:webHidden/>
+              </w:rPr>
+              <w:fldChar w:fldCharType="separate"/>
+            </w:r>
+            <w:r>
+              <w:rPr>
+                <w:noProof/>
+                <w:webHidden/>
+              </w:rPr>
+              <w:t>12</w:t>
+            </w:r>
+            <w:r>
+              <w:rPr>
+                <w:noProof/>
+                <w:webHidden/>
+              </w:rPr>
+              <w:fldChar w:fldCharType="end"/>
+            </w:r>
+          </w:hyperlink>
+        </w:p>
+        <w:p>
+          <w:pPr>
+            <w:pStyle w:val="TOC2"/>
+            <w:tabs>
+              <w:tab w:val="right" w:leader="dot" w:pos="9016"/>
+            </w:tabs>
+            <w:rPr>
+              <w:noProof/>
+            </w:rPr>
+          </w:pPr>
+          <w:hyperlink w:anchor="_Toc197029040" w:history="1">
+            <w:r>
+              <w:rPr>
+                <w:rStyle w:val="Hyperlink"/>
+                <w:noProof/>
+              </w:rPr>
+              <w:t>Try it out – Run a container</w:t>
+            </w:r>
+            <w:r>
+              <w:rPr>
+                <w:noProof/>
+                <w:webHidden/>
+              </w:rPr>
+              <w:tab/>
+            </w:r>
+            <w:r>
+              <w:rPr>
+                <w:noProof/>
+                <w:webHidden/>
+              </w:rPr>
+              <w:fldChar w:fldCharType="begin"/>
+            </w:r>
+            <w:r>
+              <w:rPr>
+                <w:noProof/>
+                <w:webHidden/>
+              </w:rPr>
+              <w:instrText xml:space="preserve"> PAGEREF _Toc197029040 \h </w:instrText>
+            </w:r>
+            <w:r>
+              <w:rPr>
+                <w:noProof/>
+                <w:webHidden/>
+              </w:rPr>
+            </w:r>
+            <w:r>
+              <w:rPr>
+                <w:noProof/>
+                <w:webHidden/>
+              </w:rPr>
+              <w:fldChar w:fldCharType="separate"/>
+            </w:r>
+            <w:r>
+              <w:rPr>
+                <w:noProof/>
+                <w:webHidden/>
+              </w:rPr>
+              <w:t>12</w:t>
+            </w:r>
+            <w:r>
+              <w:rPr>
+                <w:noProof/>
+                <w:webHidden/>
+              </w:rPr>
+              <w:fldChar w:fldCharType="end"/>
+            </w:r>
+          </w:hyperlink>
+        </w:p>
+        <w:p>
+          <w:pPr>
+            <w:pStyle w:val="TOC2"/>
+            <w:tabs>
+              <w:tab w:val="right" w:leader="dot" w:pos="9016"/>
+            </w:tabs>
+            <w:rPr>
+              <w:noProof/>
+            </w:rPr>
+          </w:pPr>
+          <w:hyperlink w:anchor="_Toc197029041" w:history="1">
+            <w:r>
+              <w:rPr>
+                <w:rStyle w:val="Hyperlink"/>
+                <w:noProof/>
+              </w:rPr>
+              <w:t>Try it out – Use a bind mount</w:t>
+            </w:r>
+            <w:r>
+              <w:rPr>
+                <w:noProof/>
+                <w:webHidden/>
+              </w:rPr>
+              <w:tab/>
+            </w:r>
+            <w:r>
+              <w:rPr>
+                <w:noProof/>
+                <w:webHidden/>
+              </w:rPr>
+              <w:fldChar w:fldCharType="begin"/>
+            </w:r>
+            <w:r>
+              <w:rPr>
+                <w:noProof/>
+                <w:webHidden/>
+              </w:rPr>
+              <w:instrText xml:space="preserve"> PAGEREF _Toc197029041 \h </w:instrText>
+            </w:r>
+            <w:r>
+              <w:rPr>
+                <w:noProof/>
+                <w:webHidden/>
+              </w:rPr>
+            </w:r>
+            <w:r>
+              <w:rPr>
+                <w:noProof/>
+                <w:webHidden/>
+              </w:rPr>
+              <w:fldChar w:fldCharType="separate"/>
+            </w:r>
+            <w:r>
+              <w:rPr>
+                <w:noProof/>
+                <w:webHidden/>
+              </w:rPr>
+              <w:t>12</w:t>
+            </w:r>
+            <w:r>
+              <w:rPr>
+                <w:noProof/>
+                <w:webHidden/>
+              </w:rPr>
+              <w:fldChar w:fldCharType="end"/>
+            </w:r>
+          </w:hyperlink>
+        </w:p>
+        <w:p>
+          <w:pPr>
+            <w:pStyle w:val="TOC2"/>
+            <w:tabs>
+              <w:tab w:val="right" w:leader="dot" w:pos="9016"/>
+            </w:tabs>
+            <w:rPr>
+              <w:noProof/>
+            </w:rPr>
+          </w:pPr>
+          <w:hyperlink w:anchor="_Toc197029042" w:history="1">
+            <w:r>
+              <w:rPr>
+                <w:rStyle w:val="Hyperlink"/>
+                <w:noProof/>
+              </w:rPr>
+              <w:t>Try it out – Access the file on the Docker Desktop Dashboard</w:t>
+            </w:r>
+            <w:r>
+              <w:rPr>
+                <w:noProof/>
+                <w:webHidden/>
+              </w:rPr>
+              <w:tab/>
+            </w:r>
+            <w:r>
+              <w:rPr>
+                <w:noProof/>
+                <w:webHidden/>
+              </w:rPr>
+              <w:fldChar w:fldCharType="begin"/>
+            </w:r>
+            <w:r>
+              <w:rPr>
+                <w:noProof/>
+                <w:webHidden/>
+              </w:rPr>
+              <w:instrText xml:space="preserve"> PAGEREF _Toc197029042 \h </w:instrText>
+            </w:r>
+            <w:r>
+              <w:rPr>
+                <w:noProof/>
+                <w:webHidden/>
+              </w:rPr>
+            </w:r>
+            <w:r>
+              <w:rPr>
+                <w:noProof/>
+                <w:webHidden/>
+              </w:rPr>
+              <w:fldChar w:fldCharType="separate"/>
+            </w:r>
+            <w:r>
+              <w:rPr>
+                <w:noProof/>
+                <w:webHidden/>
+              </w:rPr>
+              <w:t>13</w:t>
+            </w:r>
+            <w:r>
+              <w:rPr>
+                <w:noProof/>
+                <w:webHidden/>
+              </w:rPr>
+              <w:fldChar w:fldCharType="end"/>
+            </w:r>
+          </w:hyperlink>
+        </w:p>
+        <w:p>
+          <w:pPr>
+            <w:pStyle w:val="TOC2"/>
+            <w:tabs>
+              <w:tab w:val="right" w:leader="dot" w:pos="9016"/>
+            </w:tabs>
+            <w:rPr>
+              <w:noProof/>
+            </w:rPr>
+          </w:pPr>
+          <w:hyperlink w:anchor="_Toc197029043" w:history="1">
+            <w:r>
+              <w:rPr>
+                <w:rStyle w:val="Hyperlink"/>
+                <w:noProof/>
+              </w:rPr>
+              <w:t>Try it out – Stop your container</w:t>
+            </w:r>
+            <w:r>
+              <w:rPr>
+                <w:noProof/>
+                <w:webHidden/>
+              </w:rPr>
+              <w:tab/>
+            </w:r>
+            <w:r>
+              <w:rPr>
+                <w:noProof/>
+                <w:webHidden/>
+              </w:rPr>
+              <w:fldChar w:fldCharType="begin"/>
+            </w:r>
+            <w:r>
+              <w:rPr>
+                <w:noProof/>
+                <w:webHidden/>
+              </w:rPr>
+              <w:instrText xml:space="preserve"> PAGEREF _Toc197029043 \h </w:instrText>
+            </w:r>
+            <w:r>
+              <w:rPr>
+                <w:noProof/>
+                <w:webHidden/>
+              </w:rPr>
+            </w:r>
+            <w:r>
+              <w:rPr>
+                <w:noProof/>
+                <w:webHidden/>
+              </w:rPr>
+              <w:fldChar w:fldCharType="separate"/>
+            </w:r>
+            <w:r>
+              <w:rPr>
+                <w:noProof/>
+                <w:webHidden/>
+              </w:rPr>
+              <w:t>14</w:t>
+            </w:r>
+            <w:r>
+              <w:rPr>
+                <w:noProof/>
+                <w:webHidden/>
+              </w:rPr>
+              <w:fldChar w:fldCharType="end"/>
+            </w:r>
+          </w:hyperlink>
+        </w:p>
+        <w:p>
+          <w:pPr>
+            <w:pStyle w:val="TOC1"/>
+            <w:tabs>
+              <w:tab w:val="right" w:leader="dot" w:pos="9016"/>
+            </w:tabs>
+            <w:rPr>
+              <w:noProof/>
+            </w:rPr>
+          </w:pPr>
+          <w:hyperlink w:anchor="_Toc197029044" w:history="1">
+            <w:r>
+              <w:rPr>
+                <w:rStyle w:val="Hyperlink"/>
+                <w:noProof/>
+              </w:rPr>
+              <w:t>Multi-container applications</w:t>
+            </w:r>
+            <w:r>
+              <w:rPr>
+                <w:noProof/>
+                <w:webHidden/>
+              </w:rPr>
+              <w:tab/>
+            </w:r>
+            <w:r>
+              <w:rPr>
+                <w:noProof/>
+                <w:webHidden/>
+              </w:rPr>
+              <w:fldChar w:fldCharType="begin"/>
+            </w:r>
+            <w:r>
+              <w:rPr>
+                <w:noProof/>
+                <w:webHidden/>
+              </w:rPr>
+              <w:instrText xml:space="preserve"> PAGEREF _Toc197029044 \h </w:instrText>
+            </w:r>
+            <w:r>
+              <w:rPr>
+                <w:noProof/>
+                <w:webHidden/>
+              </w:rPr>
+            </w:r>
+            <w:r>
+              <w:rPr>
+                <w:noProof/>
+                <w:webHidden/>
+              </w:rPr>
+              <w:fldChar w:fldCharType="separate"/>
+            </w:r>
+            <w:r>
+              <w:rPr>
+                <w:noProof/>
+                <w:webHidden/>
+              </w:rPr>
+              <w:t>15</w:t>
+            </w:r>
+            <w:r>
+              <w:rPr>
+                <w:noProof/>
+                <w:webHidden/>
+              </w:rPr>
+              <w:fldChar w:fldCharType="end"/>
+            </w:r>
+          </w:hyperlink>
+        </w:p>
+        <w:p>
+          <w:pPr>
+            <w:pStyle w:val="TOC2"/>
+            <w:tabs>
+              <w:tab w:val="right" w:leader="dot" w:pos="9016"/>
+            </w:tabs>
+            <w:rPr>
+              <w:noProof/>
+            </w:rPr>
+          </w:pPr>
+          <w:hyperlink w:anchor="_Toc197029045" w:history="1">
+            <w:r>
+              <w:rPr>
+                <w:rStyle w:val="Hyperlink"/>
+                <w:noProof/>
+              </w:rPr>
+              <w:t>Try it out – Set up</w:t>
+            </w:r>
+            <w:r>
+              <w:rPr>
+                <w:noProof/>
+                <w:webHidden/>
+              </w:rPr>
+              <w:tab/>
+            </w:r>
+            <w:r>
+              <w:rPr>
+                <w:noProof/>
+                <w:webHidden/>
+              </w:rPr>
+              <w:fldChar w:fldCharType="begin"/>
+            </w:r>
+            <w:r>
+              <w:rPr>
+                <w:noProof/>
+                <w:webHidden/>
+              </w:rPr>
+              <w:instrText xml:space="preserve"> PAGEREF _Toc197029045 \h </w:instrText>
+            </w:r>
+            <w:r>
+              <w:rPr>
+                <w:noProof/>
+                <w:webHidden/>
+              </w:rPr>
+            </w:r>
+            <w:r>
+              <w:rPr>
+                <w:noProof/>
+                <w:webHidden/>
+              </w:rPr>
+              <w:fldChar w:fldCharType="separate"/>
+            </w:r>
+            <w:r>
+              <w:rPr>
+                <w:noProof/>
+                <w:webHidden/>
+              </w:rPr>
+              <w:t>15</w:t>
+            </w:r>
+            <w:r>
+              <w:rPr>
+                <w:noProof/>
+                <w:webHidden/>
+              </w:rPr>
+              <w:fldChar w:fldCharType="end"/>
+            </w:r>
+          </w:hyperlink>
+        </w:p>
+        <w:p>
+          <w:pPr>
+            <w:pStyle w:val="TOC2"/>
+            <w:tabs>
+              <w:tab w:val="right" w:leader="dot" w:pos="9016"/>
+            </w:tabs>
+            <w:rPr>
+              <w:noProof/>
+            </w:rPr>
+          </w:pPr>
+          <w:hyperlink w:anchor="_Toc197029046" w:history="1">
+            <w:r>
+              <w:rPr>
+                <w:rStyle w:val="Hyperlink"/>
+                <w:noProof/>
+              </w:rPr>
+              <w:t>Try it out – Build the images</w:t>
+            </w:r>
+            <w:r>
+              <w:rPr>
+                <w:noProof/>
+                <w:webHidden/>
+              </w:rPr>
+              <w:tab/>
+            </w:r>
+            <w:r>
+              <w:rPr>
+                <w:noProof/>
+                <w:webHidden/>
+              </w:rPr>
+              <w:fldChar w:fldCharType="begin"/>
+            </w:r>
+            <w:r>
+              <w:rPr>
+                <w:noProof/>
+                <w:webHidden/>
+              </w:rPr>
+              <w:instrText xml:space="preserve"> PAGEREF _Toc197029046 \h </w:instrText>
+            </w:r>
+            <w:r>
+              <w:rPr>
+                <w:noProof/>
+                <w:webHidden/>
+              </w:rPr>
+            </w:r>
+            <w:r>
+              <w:rPr>
+                <w:noProof/>
+                <w:webHidden/>
+              </w:rPr>
+              <w:fldChar w:fldCharType="separate"/>
+            </w:r>
+            <w:r>
+              <w:rPr>
+                <w:noProof/>
+                <w:webHidden/>
+              </w:rPr>
+              <w:t>15</w:t>
+            </w:r>
+            <w:r>
+              <w:rPr>
+                <w:noProof/>
+                <w:webHidden/>
+              </w:rPr>
+              <w:fldChar w:fldCharType="end"/>
+            </w:r>
+          </w:hyperlink>
+        </w:p>
+        <w:p>
+          <w:pPr>
+            <w:pStyle w:val="TOC2"/>
+            <w:tabs>
+              <w:tab w:val="right" w:leader="dot" w:pos="9016"/>
+            </w:tabs>
+            <w:rPr>
+              <w:noProof/>
+            </w:rPr>
+          </w:pPr>
+          <w:hyperlink w:anchor="_Toc197029047" w:history="1">
+            <w:r>
+              <w:rPr>
+                <w:rStyle w:val="Hyperlink"/>
+                <w:noProof/>
+              </w:rPr>
+              <w:t>Try it out – Run the containers</w:t>
+            </w:r>
+            <w:r>
+              <w:rPr>
+                <w:noProof/>
+                <w:webHidden/>
+              </w:rPr>
+              <w:tab/>
+            </w:r>
+            <w:r>
+              <w:rPr>
+                <w:noProof/>
+                <w:webHidden/>
+              </w:rPr>
+              <w:fldChar w:fldCharType="begin"/>
+            </w:r>
+            <w:r>
+              <w:rPr>
+                <w:noProof/>
+                <w:webHidden/>
+              </w:rPr>
+              <w:instrText xml:space="preserve"> PAGEREF _Toc197029047 \h </w:instrText>
+            </w:r>
+            <w:r>
+              <w:rPr>
+                <w:noProof/>
+                <w:webHidden/>
+              </w:rPr>
+            </w:r>
+            <w:r>
+              <w:rPr>
+                <w:noProof/>
+                <w:webHidden/>
+              </w:rPr>
+              <w:fldChar w:fldCharType="separate"/>
+            </w:r>
+            <w:r>
+              <w:rPr>
+                <w:noProof/>
+                <w:webHidden/>
+              </w:rPr>
+              <w:t>16</w:t>
+            </w:r>
+            <w:r>
+              <w:rPr>
+                <w:noProof/>
+                <w:webHidden/>
+              </w:rPr>
+              <w:fldChar w:fldCharType="end"/>
+            </w:r>
+          </w:hyperlink>
+        </w:p>
+        <w:p>
+          <w:pPr>
+            <w:pStyle w:val="TOC2"/>
+            <w:tabs>
+              <w:tab w:val="right" w:leader="dot" w:pos="9016"/>
+            </w:tabs>
+            <w:rPr>
+              <w:noProof/>
+            </w:rPr>
+          </w:pPr>
+          <w:hyperlink w:anchor="_Toc197029048" w:history="1">
+            <w:r>
+              <w:rPr>
+                <w:rStyle w:val="Hyperlink"/>
+                <w:noProof/>
+              </w:rPr>
+              <w:t>Simplify the deployment using Docker Compose</w:t>
+            </w:r>
+            <w:r>
+              <w:rPr>
+                <w:noProof/>
+                <w:webHidden/>
+              </w:rPr>
+              <w:tab/>
+            </w:r>
+            <w:r>
+              <w:rPr>
+                <w:noProof/>
+                <w:webHidden/>
+              </w:rPr>
+              <w:fldChar w:fldCharType="begin"/>
+            </w:r>
+            <w:r>
+              <w:rPr>
+                <w:noProof/>
+                <w:webHidden/>
+              </w:rPr>
+              <w:instrText xml:space="preserve"> PAGEREF _Toc197029048 \h </w:instrText>
+            </w:r>
+            <w:r>
+              <w:rPr>
+                <w:noProof/>
+                <w:webHidden/>
+              </w:rPr>
+            </w:r>
+            <w:r>
+              <w:rPr>
+                <w:noProof/>
+                <w:webHidden/>
+              </w:rPr>
+              <w:fldChar w:fldCharType="separate"/>
+            </w:r>
+            <w:r>
+              <w:rPr>
+                <w:noProof/>
+                <w:webHidden/>
+              </w:rPr>
+              <w:t>18</w:t>
+            </w:r>
+            <w:r>
+              <w:rPr>
+                <w:noProof/>
+                <w:webHidden/>
+              </w:rPr>
+              <w:fldChar w:fldCharType="end"/>
+            </w:r>
+          </w:hyperlink>
+        </w:p>
+        <w:p>
+          <w:r>
+            <w:rPr>
+              <w:b/>
+              <w:bCs/>
+              <w:lang w:val="en-GB"/>
+            </w:rPr>
+            <w:fldChar w:fldCharType="end"/>
+          </w:r>
+        </w:p>
+      </w:sdtContent>
+    </w:sdt>
+    <w:p>
+      <w:pPr>
+        <w:rPr>
+          <w:lang w:val="en-GB"/>
+        </w:rPr>
+      </w:pPr>
+    </w:p>
+    <w:p>
+      <w:pPr>
         <w:pStyle w:val="Heading1"/>
       </w:pPr>
-      <w:r>
+      <w:bookmarkStart w:id="0" w:name="_Toc197029015"/>
+    </w:p>
+    <w:p>
+      <w:pPr>
+        <w:pStyle w:val="Heading1"/>
+      </w:pPr>
+    </w:p>
+    <w:p>
+      <w:pPr>
+        <w:pStyle w:val="Heading1"/>
+      </w:pPr>
+    </w:p>
+    <w:p>
+      <w:pPr>
+        <w:pStyle w:val="Heading1"/>
+      </w:pPr>
+    </w:p>
+    <w:p>
+      <w:pPr>
+        <w:pStyle w:val="Heading1"/>
+      </w:pPr>
+    </w:p>
+    <w:p>
+      <w:pPr>
+        <w:pStyle w:val="Heading1"/>
+      </w:pPr>
+    </w:p>
+    <w:p>
+      <w:pPr>
+        <w:pStyle w:val="Heading1"/>
+      </w:pPr>
+    </w:p>
+    <w:p>
+      <w:pPr>
+        <w:pStyle w:val="Heading1"/>
+      </w:pPr>
+    </w:p>
+    <w:p/>
+    <w:p/>
+    <w:p/>
+    <w:p/>
+    <w:p/>
+    <w:p/>
+    <w:p>
+      <w:pPr>
+        <w:pStyle w:val="Heading1"/>
+      </w:pPr>
+      <w:r>
+        <w:lastRenderedPageBreak/>
         <w:t>Publishing and exposing ports</w:t>
       </w:r>
+      <w:bookmarkStart w:id="1" w:name="_Toc197029016"/>
+      <w:bookmarkEnd w:id="0"/>
     </w:p>
     <w:p>
       <w:pPr>
@@ -32,6 +2643,7 @@
       <w:r>
         <w:t>Publishing Ports</w:t>
       </w:r>
+      <w:bookmarkEnd w:id="1"/>
     </w:p>
     <w:p>
       <w:pPr>
@@ -81,7 +2693,7 @@
                     <pic:cNvPicPr/>
                   </pic:nvPicPr>
                   <pic:blipFill>
-                    <a:blip r:embed="rId7"/>
+                    <a:blip r:embed="rId9"/>
                     <a:stretch>
                       <a:fillRect/>
                     </a:stretch>
@@ -118,9 +2730,11 @@
       <w:pPr>
         <w:pStyle w:val="Heading2"/>
       </w:pPr>
+      <w:bookmarkStart w:id="2" w:name="_Toc197029017"/>
       <w:r>
         <w:t>Publishing to ephemeral ports</w:t>
       </w:r>
+      <w:bookmarkEnd w:id="2"/>
     </w:p>
     <w:p>
       <w:pPr>
@@ -139,6 +2753,7 @@
         <w:rPr>
           <w:noProof/>
         </w:rPr>
+        <w:lastRenderedPageBreak/>
         <w:drawing>
           <wp:inline distT="0" distB="0" distL="0" distR="0" wp14:anchorId="63EFFC74" wp14:editId="139EB706">
             <wp:extent cx="5731510" cy="3558540"/>
@@ -155,7 +2770,7 @@
                     <pic:cNvPicPr/>
                   </pic:nvPicPr>
                   <pic:blipFill>
-                    <a:blip r:embed="rId8"/>
+                    <a:blip r:embed="rId10"/>
                     <a:stretch>
                       <a:fillRect/>
                     </a:stretch>
@@ -197,7 +2812,7 @@
                     <pic:cNvPicPr/>
                   </pic:nvPicPr>
                   <pic:blipFill>
-                    <a:blip r:embed="rId9"/>
+                    <a:blip r:embed="rId11"/>
                     <a:stretch>
                       <a:fillRect/>
                     </a:stretch>
@@ -234,9 +2849,11 @@
       <w:pPr>
         <w:pStyle w:val="Heading2"/>
       </w:pPr>
+      <w:bookmarkStart w:id="3" w:name="_Toc197029018"/>
       <w:r>
         <w:t>Publishing all ports</w:t>
       </w:r>
+      <w:bookmarkEnd w:id="3"/>
     </w:p>
     <w:p>
       <w:pPr>
@@ -255,6 +2872,7 @@
         <w:rPr>
           <w:noProof/>
         </w:rPr>
+        <w:lastRenderedPageBreak/>
         <w:drawing>
           <wp:inline distT="0" distB="0" distL="0" distR="0" wp14:anchorId="0AD2D1A0" wp14:editId="1E8387AE">
             <wp:extent cx="5731510" cy="3489960"/>
@@ -271,7 +2889,7 @@
                     <pic:cNvPicPr/>
                   </pic:nvPicPr>
                   <pic:blipFill>
-                    <a:blip r:embed="rId10"/>
+                    <a:blip r:embed="rId12"/>
                     <a:stretch>
                       <a:fillRect/>
                     </a:stretch>
@@ -326,9 +2944,11 @@
       <w:pPr>
         <w:pStyle w:val="Heading2"/>
       </w:pPr>
+      <w:bookmarkStart w:id="4" w:name="_Toc197029019"/>
       <w:r>
         <w:t>Try it out</w:t>
       </w:r>
+      <w:bookmarkEnd w:id="4"/>
     </w:p>
     <w:p>
       <w:pPr>
@@ -375,7 +2995,7 @@
                     <pic:cNvPicPr/>
                   </pic:nvPicPr>
                   <pic:blipFill>
-                    <a:blip r:embed="rId11"/>
+                    <a:blip r:embed="rId13"/>
                     <a:stretch>
                       <a:fillRect/>
                     </a:stretch>
@@ -430,7 +3050,7 @@
                     <pic:cNvPicPr/>
                   </pic:nvPicPr>
                   <pic:blipFill>
-                    <a:blip r:embed="rId12"/>
+                    <a:blip r:embed="rId14"/>
                     <a:stretch>
                       <a:fillRect/>
                     </a:stretch>
@@ -471,6 +3091,7 @@
         <w:rPr>
           <w:noProof/>
         </w:rPr>
+        <w:lastRenderedPageBreak/>
         <w:drawing>
           <wp:inline distT="0" distB="0" distL="0" distR="0" wp14:anchorId="7B0259F9" wp14:editId="7577506F">
             <wp:extent cx="5400675" cy="2995930"/>
@@ -487,7 +3108,7 @@
                     <pic:cNvPicPr/>
                   </pic:nvPicPr>
                   <pic:blipFill>
-                    <a:blip r:embed="rId13"/>
+                    <a:blip r:embed="rId15"/>
                     <a:stretch>
                       <a:fillRect/>
                     </a:stretch>
@@ -517,9 +3138,11 @@
       <w:pPr>
         <w:pStyle w:val="Heading2"/>
       </w:pPr>
+      <w:bookmarkStart w:id="5" w:name="_Toc197029020"/>
       <w:r>
         <w:t>Use Docker Compose</w:t>
       </w:r>
+      <w:bookmarkEnd w:id="5"/>
     </w:p>
     <w:p>
       <w:pPr>
@@ -603,7 +3226,7 @@
                     <pic:cNvPicPr/>
                   </pic:nvPicPr>
                   <pic:blipFill>
-                    <a:blip r:embed="rId14"/>
+                    <a:blip r:embed="rId16"/>
                     <a:stretch>
                       <a:fillRect/>
                     </a:stretch>
@@ -669,7 +3292,7 @@
                     <pic:cNvPicPr/>
                   </pic:nvPicPr>
                   <pic:blipFill>
-                    <a:blip r:embed="rId15"/>
+                    <a:blip r:embed="rId17"/>
                     <a:stretch>
                       <a:fillRect/>
                     </a:stretch>
@@ -707,6 +3330,7 @@
         <w:rPr>
           <w:noProof/>
         </w:rPr>
+        <w:lastRenderedPageBreak/>
         <w:drawing>
           <wp:inline distT="0" distB="0" distL="0" distR="0" wp14:anchorId="49AF78E7" wp14:editId="2CAE3FE2">
             <wp:extent cx="5731510" cy="3309620"/>
@@ -723,7 +3347,7 @@
                     <pic:cNvPicPr/>
                   </pic:nvPicPr>
                   <pic:blipFill>
-                    <a:blip r:embed="rId16"/>
+                    <a:blip r:embed="rId18"/>
                     <a:stretch>
                       <a:fillRect/>
                     </a:stretch>
@@ -748,17 +3372,21 @@
       <w:pPr>
         <w:pStyle w:val="Heading1"/>
       </w:pPr>
+      <w:bookmarkStart w:id="6" w:name="_Toc197029021"/>
       <w:r>
         <w:t>Overriding container defaults</w:t>
       </w:r>
+      <w:bookmarkEnd w:id="6"/>
     </w:p>
     <w:p>
       <w:pPr>
         <w:pStyle w:val="Heading2"/>
       </w:pPr>
+      <w:bookmarkStart w:id="7" w:name="_Toc197029022"/>
       <w:r>
         <w:t>Overriding the network ports</w:t>
       </w:r>
+      <w:bookmarkEnd w:id="7"/>
     </w:p>
     <w:p>
       <w:pPr>
@@ -776,9 +3404,11 @@
       <w:pPr>
         <w:pStyle w:val="Heading2"/>
       </w:pPr>
+      <w:bookmarkStart w:id="8" w:name="_Toc197029023"/>
       <w:r>
         <w:t>Setting environment variables</w:t>
       </w:r>
+      <w:bookmarkEnd w:id="8"/>
     </w:p>
     <w:p>
       <w:pPr>
@@ -848,9 +3478,11 @@
       <w:pPr>
         <w:pStyle w:val="Heading2"/>
       </w:pPr>
+      <w:bookmarkStart w:id="9" w:name="_Toc197029024"/>
       <w:r>
         <w:t>Restricting the container to consume the resources</w:t>
       </w:r>
+      <w:bookmarkEnd w:id="9"/>
     </w:p>
     <w:p>
       <w:pPr>
@@ -947,6 +3579,7 @@
       <w:pPr>
         <w:pStyle w:val="Heading2"/>
       </w:pPr>
+      <w:bookmarkStart w:id="10" w:name="_Toc197029025"/>
       <w:r>
         <w:t xml:space="preserve">Run multiple instances of </w:t>
       </w:r>
@@ -958,6 +3591,7 @@
       <w:r>
         <w:t xml:space="preserve"> database</w:t>
       </w:r>
+      <w:bookmarkEnd w:id="10"/>
     </w:p>
     <w:p>
       <w:pPr>
@@ -980,6 +3614,7 @@
         </w:numPr>
       </w:pPr>
       <w:r>
+        <w:lastRenderedPageBreak/>
         <w:t>Started a second PostgreSQL container mapped to a different port</w:t>
       </w:r>
     </w:p>
@@ -1019,7 +3654,7 @@
                     <pic:cNvPicPr/>
                   </pic:nvPicPr>
                   <pic:blipFill>
-                    <a:blip r:embed="rId17"/>
+                    <a:blip r:embed="rId19"/>
                     <a:stretch>
                       <a:fillRect/>
                     </a:stretch>
@@ -1055,9 +3690,11 @@
       <w:pPr>
         <w:pStyle w:val="Heading2"/>
       </w:pPr>
+      <w:bookmarkStart w:id="11" w:name="_Toc197029026"/>
       <w:r>
         <w:t>Run Postgres container in a controlled network</w:t>
       </w:r>
+      <w:bookmarkEnd w:id="11"/>
     </w:p>
     <w:p>
       <w:pPr>
@@ -1153,7 +3790,7 @@
                     <pic:cNvPicPr/>
                   </pic:nvPicPr>
                   <pic:blipFill>
-                    <a:blip r:embed="rId18"/>
+                    <a:blip r:embed="rId20"/>
                     <a:stretch>
                       <a:fillRect/>
                     </a:stretch>
@@ -1215,7 +3852,7 @@
                     <pic:cNvPicPr/>
                   </pic:nvPicPr>
                   <pic:blipFill>
-                    <a:blip r:embed="rId19"/>
+                    <a:blip r:embed="rId21"/>
                     <a:stretch>
                       <a:fillRect/>
                     </a:stretch>
@@ -1248,9 +3885,12 @@
       <w:pPr>
         <w:pStyle w:val="Heading2"/>
       </w:pPr>
-      <w:r>
+      <w:bookmarkStart w:id="12" w:name="_Toc197029027"/>
+      <w:r>
+        <w:lastRenderedPageBreak/>
         <w:t>Manage the resources</w:t>
       </w:r>
+      <w:bookmarkEnd w:id="12"/>
     </w:p>
     <w:p>
       <w:pPr>
@@ -1274,9 +3914,11 @@
       <w:pPr>
         <w:pStyle w:val="Heading2"/>
       </w:pPr>
+      <w:bookmarkStart w:id="13" w:name="_Toc197029028"/>
       <w:r>
         <w:t>Override the default CMD and ENTRYPOINT in Docker Compose</w:t>
       </w:r>
+      <w:bookmarkEnd w:id="13"/>
     </w:p>
     <w:p>
       <w:pPr>
@@ -1335,7 +3977,7 @@
                     <pic:cNvPicPr/>
                   </pic:nvPicPr>
                   <pic:blipFill>
-                    <a:blip r:embed="rId20"/>
+                    <a:blip r:embed="rId22"/>
                     <a:stretch>
                       <a:fillRect/>
                     </a:stretch>
@@ -1360,9 +4002,11 @@
       <w:pPr>
         <w:pStyle w:val="Heading2"/>
       </w:pPr>
+      <w:bookmarkStart w:id="14" w:name="_Toc197029029"/>
       <w:r>
         <w:t>Override the default CMD and ENTRYPOINT with docker run</w:t>
       </w:r>
+      <w:bookmarkEnd w:id="14"/>
     </w:p>
     <w:p>
       <w:pPr>
@@ -1432,7 +4076,7 @@
                     <pic:cNvPicPr/>
                   </pic:nvPicPr>
                   <pic:blipFill>
-                    <a:blip r:embed="rId21"/>
+                    <a:blip r:embed="rId23"/>
                     <a:stretch>
                       <a:fillRect/>
                     </a:stretch>
@@ -1516,17 +4160,22 @@
       <w:pPr>
         <w:pStyle w:val="Heading1"/>
       </w:pPr>
-      <w:r>
+      <w:bookmarkStart w:id="15" w:name="_Toc197029030"/>
+      <w:r>
+        <w:lastRenderedPageBreak/>
         <w:t>Persisting container data</w:t>
       </w:r>
+      <w:bookmarkEnd w:id="15"/>
     </w:p>
     <w:p>
       <w:pPr>
         <w:pStyle w:val="Heading2"/>
       </w:pPr>
+      <w:bookmarkStart w:id="16" w:name="_Toc197029031"/>
       <w:r>
         <w:t>Container volumes</w:t>
       </w:r>
+      <w:bookmarkEnd w:id="16"/>
     </w:p>
     <w:p>
       <w:pPr>
@@ -1571,9 +4220,11 @@
       <w:pPr>
         <w:pStyle w:val="Heading2"/>
       </w:pPr>
+      <w:bookmarkStart w:id="17" w:name="_Toc197029032"/>
       <w:r>
         <w:t>Managing volumes</w:t>
       </w:r>
+      <w:bookmarkEnd w:id="17"/>
     </w:p>
     <w:p>
       <w:pPr>
@@ -1638,12 +4289,14 @@
       <w:pPr>
         <w:pStyle w:val="Heading2"/>
       </w:pPr>
+      <w:bookmarkStart w:id="18" w:name="_Toc197029033"/>
       <w:r>
         <w:t>Try it out</w:t>
       </w:r>
       <w:r>
         <w:t xml:space="preserve"> – Use Volumes</w:t>
       </w:r>
+      <w:bookmarkEnd w:id="18"/>
     </w:p>
     <w:p>
       <w:pPr>
@@ -1865,7 +4518,7 @@
                     <pic:cNvPicPr/>
                   </pic:nvPicPr>
                   <pic:blipFill>
-                    <a:blip r:embed="rId22"/>
+                    <a:blip r:embed="rId24"/>
                     <a:stretch>
                       <a:fillRect/>
                     </a:stretch>
@@ -1890,18 +4543,17 @@
       <w:pPr>
         <w:pStyle w:val="Heading2"/>
       </w:pPr>
+      <w:bookmarkStart w:id="19" w:name="_Toc197029034"/>
       <w:r>
         <w:t>Try it out</w:t>
       </w:r>
       <w:r>
-        <w:t xml:space="preserve"> –</w:t>
-      </w:r>
-      <w:r>
-        <w:t xml:space="preserve"> </w:t>
+        <w:t xml:space="preserve"> – </w:t>
       </w:r>
       <w:r>
         <w:t>View volume contents</w:t>
       </w:r>
+      <w:bookmarkEnd w:id="19"/>
     </w:p>
     <w:p>
       <w:pPr>
@@ -1987,7 +4639,7 @@
                     <pic:cNvPicPr/>
                   </pic:nvPicPr>
                   <pic:blipFill>
-                    <a:blip r:embed="rId23"/>
+                    <a:blip r:embed="rId25"/>
                     <a:stretch>
                       <a:fillRect/>
                     </a:stretch>
@@ -2012,15 +4664,14 @@
       <w:pPr>
         <w:pStyle w:val="Heading2"/>
       </w:pPr>
+      <w:bookmarkStart w:id="20" w:name="_Toc197029035"/>
       <w:r>
         <w:t>Try it out</w:t>
       </w:r>
       <w:r>
-        <w:t xml:space="preserve"> – </w:t>
-      </w:r>
-      <w:r>
-        <w:t>Remove volumes</w:t>
-      </w:r>
+        <w:t xml:space="preserve"> – Remove volumes</w:t>
+      </w:r>
+      <w:bookmarkEnd w:id="20"/>
     </w:p>
     <w:p>
       <w:pPr>
@@ -2115,9 +4766,11 @@
       <w:pPr>
         <w:pStyle w:val="Heading1"/>
       </w:pPr>
+      <w:bookmarkStart w:id="21" w:name="_Toc197029036"/>
       <w:r>
         <w:t>Sharing local files with containers</w:t>
       </w:r>
+      <w:bookmarkEnd w:id="21"/>
     </w:p>
     <w:p>
       <w:pPr>
@@ -2180,9 +4833,11 @@
       <w:pPr>
         <w:pStyle w:val="Heading2"/>
       </w:pPr>
+      <w:bookmarkStart w:id="22" w:name="_Toc197029037"/>
       <w:r>
         <w:t>Volume versus bind mounts</w:t>
       </w:r>
+      <w:bookmarkEnd w:id="22"/>
     </w:p>
     <w:p>
       <w:pPr>
@@ -2218,15 +4873,11 @@
       <w:pPr>
         <w:pStyle w:val="Heading2"/>
       </w:pPr>
-      <w:r>
-        <w:t xml:space="preserve">Sharing files between a host and </w:t>
-      </w:r>
-      <w:r>
-        <w:t xml:space="preserve">a </w:t>
-      </w:r>
-      <w:r>
-        <w:t>container</w:t>
-      </w:r>
+      <w:bookmarkStart w:id="23" w:name="_Toc197029038"/>
+      <w:r>
+        <w:t>Sharing files between a host and a container</w:t>
+      </w:r>
+      <w:bookmarkEnd w:id="23"/>
     </w:p>
     <w:p>
       <w:pPr>
@@ -2322,9 +4973,11 @@
       <w:pPr>
         <w:pStyle w:val="Heading2"/>
       </w:pPr>
+      <w:bookmarkStart w:id="24" w:name="_Toc197029039"/>
       <w:r>
         <w:t>File permissions for Docker access to host files</w:t>
       </w:r>
+      <w:bookmarkEnd w:id="24"/>
     </w:p>
     <w:p>
       <w:pPr>
@@ -2374,12 +5027,14 @@
           <w:tab w:val="left" w:pos="5175"/>
         </w:tabs>
       </w:pPr>
+      <w:bookmarkStart w:id="25" w:name="_Toc197029040"/>
       <w:r>
         <w:t>Try it out</w:t>
       </w:r>
       <w:r>
         <w:t xml:space="preserve"> – Run a container</w:t>
       </w:r>
+      <w:bookmarkEnd w:id="25"/>
       <w:r>
         <w:tab/>
       </w:r>
@@ -2455,7 +5110,7 @@
                     <pic:cNvPicPr/>
                   </pic:nvPicPr>
                   <pic:blipFill>
-                    <a:blip r:embed="rId24"/>
+                    <a:blip r:embed="rId26"/>
                     <a:stretch>
                       <a:fillRect/>
                     </a:stretch>
@@ -2480,12 +5135,14 @@
       <w:pPr>
         <w:pStyle w:val="Heading2"/>
       </w:pPr>
+      <w:bookmarkStart w:id="26" w:name="_Toc197029041"/>
       <w:r>
         <w:t>Try it out</w:t>
       </w:r>
       <w:r>
         <w:t xml:space="preserve"> – Use a bind mount</w:t>
       </w:r>
+      <w:bookmarkEnd w:id="26"/>
     </w:p>
     <w:p>
       <w:pPr>
@@ -2585,7 +5242,7 @@
                     <pic:cNvPicPr/>
                   </pic:nvPicPr>
                   <pic:blipFill>
-                    <a:blip r:embed="rId25"/>
+                    <a:blip r:embed="rId27"/>
                     <a:stretch>
                       <a:fillRect/>
                     </a:stretch>
@@ -2627,7 +5284,7 @@
                     <pic:cNvPicPr/>
                   </pic:nvPicPr>
                   <pic:blipFill>
-                    <a:blip r:embed="rId26"/>
+                    <a:blip r:embed="rId28"/>
                     <a:stretch>
                       <a:fillRect/>
                     </a:stretch>
@@ -2652,12 +5309,14 @@
       <w:pPr>
         <w:pStyle w:val="Heading2"/>
       </w:pPr>
+      <w:bookmarkStart w:id="27" w:name="_Toc197029042"/>
       <w:r>
         <w:t>Try it out</w:t>
       </w:r>
       <w:r>
         <w:t xml:space="preserve"> – Access the file on the Docker Desktop Dashboard</w:t>
       </w:r>
+      <w:bookmarkEnd w:id="27"/>
     </w:p>
     <w:p>
       <w:pPr>
@@ -2739,7 +5398,7 @@
                     <pic:cNvPicPr/>
                   </pic:nvPicPr>
                   <pic:blipFill>
-                    <a:blip r:embed="rId27"/>
+                    <a:blip r:embed="rId29"/>
                     <a:stretch>
                       <a:fillRect/>
                     </a:stretch>
@@ -2764,12 +5423,14 @@
       <w:pPr>
         <w:pStyle w:val="Heading2"/>
       </w:pPr>
+      <w:bookmarkStart w:id="28" w:name="_Toc197029043"/>
       <w:r>
         <w:t>Try it out</w:t>
       </w:r>
       <w:r>
         <w:t xml:space="preserve"> – Stop your container</w:t>
       </w:r>
+      <w:bookmarkEnd w:id="28"/>
     </w:p>
     <w:p>
       <w:pPr>
@@ -2837,7 +5498,7 @@
                     <pic:cNvPicPr/>
                   </pic:nvPicPr>
                   <pic:blipFill>
-                    <a:blip r:embed="rId28"/>
+                    <a:blip r:embed="rId30"/>
                     <a:stretch>
                       <a:fillRect/>
                     </a:stretch>
@@ -2862,9 +5523,11 @@
       <w:pPr>
         <w:pStyle w:val="Heading1"/>
       </w:pPr>
+      <w:bookmarkStart w:id="29" w:name="_Toc197029044"/>
       <w:r>
         <w:t>Multi-container applications</w:t>
       </w:r>
+      <w:bookmarkEnd w:id="29"/>
     </w:p>
     <w:p>
       <w:pPr>
@@ -2923,12 +5586,14 @@
       <w:pPr>
         <w:pStyle w:val="Heading2"/>
       </w:pPr>
+      <w:bookmarkStart w:id="30" w:name="_Toc197029045"/>
       <w:r>
         <w:t>Try it out</w:t>
       </w:r>
       <w:r>
         <w:t xml:space="preserve"> – Set up</w:t>
       </w:r>
+      <w:bookmarkEnd w:id="30"/>
     </w:p>
     <w:p>
       <w:pPr>
@@ -2958,12 +5623,14 @@
       <w:pPr>
         <w:pStyle w:val="Heading2"/>
       </w:pPr>
+      <w:bookmarkStart w:id="31" w:name="_Toc197029046"/>
       <w:r>
         <w:t>Try it out</w:t>
       </w:r>
       <w:r>
         <w:t xml:space="preserve"> – Build the images</w:t>
       </w:r>
+      <w:bookmarkEnd w:id="31"/>
     </w:p>
     <w:p>
       <w:pPr>
@@ -3011,7 +5678,7 @@
                     <pic:cNvPicPr/>
                   </pic:nvPicPr>
                   <pic:blipFill>
-                    <a:blip r:embed="rId29"/>
+                    <a:blip r:embed="rId31"/>
                     <a:stretch>
                       <a:fillRect/>
                     </a:stretch>
@@ -3036,12 +5703,14 @@
       <w:pPr>
         <w:pStyle w:val="Heading2"/>
       </w:pPr>
+      <w:bookmarkStart w:id="32" w:name="_Toc197029047"/>
       <w:r>
         <w:t>Try it out</w:t>
       </w:r>
       <w:r>
         <w:t xml:space="preserve"> – Run the containers</w:t>
       </w:r>
+      <w:bookmarkEnd w:id="32"/>
     </w:p>
     <w:p>
       <w:pPr>
@@ -3186,7 +5855,7 @@
                     <pic:cNvPicPr/>
                   </pic:nvPicPr>
                   <pic:blipFill>
-                    <a:blip r:embed="rId30"/>
+                    <a:blip r:embed="rId32"/>
                     <a:stretch>
                       <a:fillRect/>
                     </a:stretch>
@@ -3228,7 +5897,7 @@
                     <pic:cNvPicPr/>
                   </pic:nvPicPr>
                   <pic:blipFill>
-                    <a:blip r:embed="rId31"/>
+                    <a:blip r:embed="rId33"/>
                     <a:stretch>
                       <a:fillRect/>
                     </a:stretch>
@@ -3270,7 +5939,7 @@
                     <pic:cNvPicPr/>
                   </pic:nvPicPr>
                   <pic:blipFill>
-                    <a:blip r:embed="rId32"/>
+                    <a:blip r:embed="rId34"/>
                     <a:stretch>
                       <a:fillRect/>
                     </a:stretch>
@@ -3313,7 +5982,7 @@
                     <pic:cNvPicPr/>
                   </pic:nvPicPr>
                   <pic:blipFill>
-                    <a:blip r:embed="rId33"/>
+                    <a:blip r:embed="rId35"/>
                     <a:stretch>
                       <a:fillRect/>
                     </a:stretch>
@@ -3338,9 +6007,11 @@
       <w:pPr>
         <w:pStyle w:val="Heading2"/>
       </w:pPr>
+      <w:bookmarkStart w:id="33" w:name="_Toc197029048"/>
       <w:r>
         <w:t>Simplify the deployment using Docker Compose</w:t>
       </w:r>
+      <w:bookmarkEnd w:id="33"/>
     </w:p>
     <w:p>
       <w:pPr>
@@ -3399,7 +6070,7 @@
                     <pic:cNvPicPr/>
                   </pic:nvPicPr>
                   <pic:blipFill>
-                    <a:blip r:embed="rId34"/>
+                    <a:blip r:embed="rId36"/>
                     <a:stretch>
                       <a:fillRect/>
                     </a:stretch>
@@ -3442,7 +6113,7 @@
                     <pic:cNvPicPr/>
                   </pic:nvPicPr>
                   <pic:blipFill>
-                    <a:blip r:embed="rId35"/>
+                    <a:blip r:embed="rId37"/>
                     <a:stretch>
                       <a:fillRect/>
                     </a:stretch>
@@ -3464,7 +6135,7 @@
       </w:r>
     </w:p>
     <w:sectPr>
-      <w:footerReference w:type="default" r:id="rId36"/>
+      <w:footerReference w:type="default" r:id="rId38"/>
       <w:pgSz w:w="11906" w:h="16838"/>
       <w:pgMar w:top="1440" w:right="1440" w:bottom="1440" w:left="1440" w:header="708" w:footer="708" w:gutter="0"/>
       <w:cols w:space="708"/>
@@ -6945,6 +9616,7 @@
   <w:style w:type="character" w:default="1" w:styleId="DefaultParagraphFont">
     <w:name w:val="Default Paragraph Font"/>
     <w:uiPriority w:val="1"/>
+    <w:semiHidden/>
     <w:unhideWhenUsed/>
   </w:style>
   <w:style w:type="table" w:default="1" w:styleId="TableNormal">
@@ -7333,6 +10005,53 @@
     <w:uiPriority w:val="99"/>
     <w:rsid w:val="00C432C5"/>
   </w:style>
+  <w:style w:type="paragraph" w:styleId="TOCHeading">
+    <w:name w:val="TOC Heading"/>
+    <w:basedOn w:val="Heading1"/>
+    <w:next w:val="Normal"/>
+    <w:uiPriority w:val="39"/>
+    <w:unhideWhenUsed/>
+    <w:qFormat/>
+    <w:rsid w:val="00441F4B"/>
+    <w:pPr>
+      <w:spacing w:before="240" w:after="0" w:line="259" w:lineRule="auto"/>
+      <w:outlineLvl w:val="9"/>
+    </w:pPr>
+    <w:rPr>
+      <w:color w:val="0F4761" w:themeColor="accent1" w:themeShade="BF"/>
+      <w:kern w:val="0"/>
+      <w:sz w:val="32"/>
+      <w:szCs w:val="32"/>
+      <w:u w:val="none"/>
+      <w:lang w:eastAsia="en-IE"/>
+      <w14:ligatures w14:val="none"/>
+    </w:rPr>
+  </w:style>
+  <w:style w:type="paragraph" w:styleId="TOC1">
+    <w:name w:val="toc 1"/>
+    <w:basedOn w:val="Normal"/>
+    <w:next w:val="Normal"/>
+    <w:autoRedefine/>
+    <w:uiPriority w:val="39"/>
+    <w:unhideWhenUsed/>
+    <w:rsid w:val="00441F4B"/>
+    <w:pPr>
+      <w:spacing w:after="100"/>
+    </w:pPr>
+  </w:style>
+  <w:style w:type="paragraph" w:styleId="TOC2">
+    <w:name w:val="toc 2"/>
+    <w:basedOn w:val="Normal"/>
+    <w:next w:val="Normal"/>
+    <w:autoRedefine/>
+    <w:uiPriority w:val="39"/>
+    <w:unhideWhenUsed/>
+    <w:rsid w:val="00441F4B"/>
+    <w:pPr>
+      <w:spacing w:after="100"/>
+      <w:ind w:left="240"/>
+    </w:pPr>
+  </w:style>
 </w:styles>
 </file>
 
@@ -7629,4 +10348,16 @@
     </a:ext>
   </a:extLst>
 </a:theme>
+</file>
+
+<file path=customXml/item1.xml><?xml version="1.0" encoding="utf-8"?>
+<b:Sources xmlns:b="http://schemas.openxmlformats.org/officeDocument/2006/bibliography" xmlns="http://schemas.openxmlformats.org/officeDocument/2006/bibliography" SelectedStyle="\APASixthEditionOfficeOnline.xsl" StyleName="APA" Version="6"/>
+</file>
+
+<file path=customXml/itemProps1.xml><?xml version="1.0" encoding="utf-8"?>
+<ds:datastoreItem xmlns:ds="http://schemas.openxmlformats.org/officeDocument/2006/customXml" ds:itemID="{867936F2-81A2-48CB-A21F-E3927BBF854A}">
+  <ds:schemaRefs>
+    <ds:schemaRef ds:uri="http://schemas.openxmlformats.org/officeDocument/2006/bibliography"/>
+  </ds:schemaRefs>
+</ds:datastoreItem>
 </file>
</xml_diff>

<commit_message>
Updated Lab2 and lab3, Started lab 4
</commit_message>
<xml_diff>
--- a/Labs/Lab2/Lab2-Report.docx
+++ b/Labs/Lab2/Lab2-Report.docx
@@ -185,7 +185,13 @@
         <w:rPr>
           <w:lang w:val="en-GB"/>
         </w:rPr>
-        <w:t>Supervisor: Lei Shea</w:t>
+        <w:t>Supervisor: Lei Sh</w:t>
+      </w:r>
+      <w:r>
+        <w:rPr>
+          <w:lang w:val="en-GB"/>
+        </w:rPr>
+        <w:t>i</w:t>
       </w:r>
     </w:p>
     <w:p>
@@ -205,7 +211,13 @@
     <w:sdt>
       <w:sdtPr>
         <w:rPr>
-          <w:lang w:val="en-GB"/>
+          <w:rFonts w:asciiTheme="minorHAnsi" w:eastAsiaTheme="minorHAnsi" w:hAnsiTheme="minorHAnsi" w:cstheme="minorBidi"/>
+          <w:color w:val="auto"/>
+          <w:kern w:val="2"/>
+          <w:sz w:val="24"/>
+          <w:szCs w:val="24"/>
+          <w:lang w:val="en-GB" w:eastAsia="en-US"/>
+          <w14:ligatures w14:val="standardContextual"/>
         </w:rPr>
         <w:id w:val="-777414057"/>
         <w:docPartObj>
@@ -215,15 +227,8 @@
       </w:sdtPr>
       <w:sdtEndPr>
         <w:rPr>
-          <w:rFonts w:asciiTheme="minorHAnsi" w:eastAsiaTheme="minorHAnsi" w:hAnsiTheme="minorHAnsi" w:cstheme="minorBidi"/>
           <w:b/>
           <w:bCs/>
-          <w:color w:val="auto"/>
-          <w:kern w:val="2"/>
-          <w:sz w:val="24"/>
-          <w:szCs w:val="24"/>
-          <w:lang w:eastAsia="en-US"/>
-          <w14:ligatures w14:val="standardContextual"/>
         </w:rPr>
       </w:sdtEndPr>
       <w:sdtContent>
@@ -3174,15 +3179,7 @@
         </w:numPr>
       </w:pPr>
       <w:r>
-        <w:t xml:space="preserve">You can create a </w:t>
-      </w:r>
-      <w:proofErr w:type="spellStart"/>
-      <w:r>
-        <w:t>compose.yaml</w:t>
-      </w:r>
-      <w:proofErr w:type="spellEnd"/>
-      <w:r>
-        <w:t xml:space="preserve"> files which configures certain values for your containers.</w:t>
+        <w:t>You can create a compose.yaml files which configures certain values for your containers.</w:t>
       </w:r>
     </w:p>
     <w:p>
@@ -3194,15 +3191,7 @@
         </w:numPr>
       </w:pPr>
       <w:r>
-        <w:t xml:space="preserve">Created a </w:t>
-      </w:r>
-      <w:proofErr w:type="spellStart"/>
-      <w:r>
-        <w:t>compose.yaml</w:t>
-      </w:r>
-      <w:proofErr w:type="spellEnd"/>
-      <w:r>
-        <w:t xml:space="preserve"> file </w:t>
+        <w:t xml:space="preserve">Created a compose.yaml file </w:t>
       </w:r>
     </w:p>
     <w:p>
@@ -3431,15 +3420,7 @@
         </w:numPr>
       </w:pPr>
       <w:r>
-        <w:t xml:space="preserve">docker run -e foo=bar </w:t>
-      </w:r>
-      <w:proofErr w:type="spellStart"/>
-      <w:r>
-        <w:t>postgres</w:t>
-      </w:r>
-      <w:proofErr w:type="spellEnd"/>
-      <w:r>
-        <w:t xml:space="preserve"> env</w:t>
+        <w:t>docker run -e foo=bar postgres env</w:t>
       </w:r>
     </w:p>
     <w:p>
@@ -3463,15 +3444,7 @@
         </w:numPr>
       </w:pPr>
       <w:r>
-        <w:t xml:space="preserve">docker run --env-file .env </w:t>
-      </w:r>
-      <w:proofErr w:type="spellStart"/>
-      <w:r>
-        <w:t>postgres</w:t>
-      </w:r>
-      <w:proofErr w:type="spellEnd"/>
-      <w:r>
-        <w:t xml:space="preserve"> env</w:t>
+        <w:t>docker run --env-file .env postgres env</w:t>
       </w:r>
     </w:p>
     <w:p>
@@ -3525,19 +3498,12 @@
       <w:r>
         <w:t xml:space="preserve"> --</w:t>
       </w:r>
-      <w:proofErr w:type="spellStart"/>
       <w:r>
         <w:t>cpus</w:t>
       </w:r>
-      <w:proofErr w:type="spellEnd"/>
-      <w:r>
-        <w:t xml:space="preserve">="0.5" </w:t>
-      </w:r>
-      <w:proofErr w:type="spellStart"/>
-      <w:r>
-        <w:t>postgres</w:t>
-      </w:r>
-      <w:proofErr w:type="spellEnd"/>
+      <w:r>
+        <w:t>="0.5" postgres</w:t>
+      </w:r>
     </w:p>
     <w:p>
       <w:pPr>
@@ -3581,15 +3547,7 @@
       </w:pPr>
       <w:bookmarkStart w:id="10" w:name="_Toc197029025"/>
       <w:r>
-        <w:t xml:space="preserve">Run multiple instances of </w:t>
-      </w:r>
-      <w:proofErr w:type="spellStart"/>
-      <w:r>
-        <w:t>postgres</w:t>
-      </w:r>
-      <w:proofErr w:type="spellEnd"/>
-      <w:r>
-        <w:t xml:space="preserve"> database</w:t>
+        <w:t>Run multiple instances of postgres database</w:t>
       </w:r>
       <w:bookmarkEnd w:id="10"/>
     </w:p>
@@ -3729,15 +3687,7 @@
         </w:numPr>
       </w:pPr>
       <w:r>
-        <w:t xml:space="preserve">You can create a custom network </w:t>
-      </w:r>
-      <w:proofErr w:type="gramStart"/>
-      <w:r>
-        <w:t>using  –</w:t>
-      </w:r>
-      <w:proofErr w:type="gramEnd"/>
-      <w:r>
-        <w:t>network.</w:t>
+        <w:t>You can create a custom network using  –network.</w:t>
       </w:r>
     </w:p>
     <w:p>
@@ -3820,15 +3770,7 @@
         </w:numPr>
       </w:pPr>
       <w:r>
-        <w:t xml:space="preserve">Connected </w:t>
-      </w:r>
-      <w:proofErr w:type="spellStart"/>
-      <w:r>
-        <w:t>postgres</w:t>
-      </w:r>
-      <w:proofErr w:type="spellEnd"/>
-      <w:r>
-        <w:t xml:space="preserve"> to the new custom network</w:t>
+        <w:t>Connected postgres to the new custom network</w:t>
       </w:r>
     </w:p>
     <w:p>
@@ -4032,15 +3974,7 @@
         </w:numPr>
       </w:pPr>
       <w:r>
-        <w:t xml:space="preserve">docker run -e POSTGRES_PASSWORD=secret </w:t>
-      </w:r>
-      <w:proofErr w:type="spellStart"/>
-      <w:r>
-        <w:t>postgres</w:t>
-      </w:r>
-      <w:proofErr w:type="spellEnd"/>
-      <w:r>
-        <w:t xml:space="preserve"> docker-entrypoint.sh -h localhost -p 5432</w:t>
+        <w:t>docker run -e POSTGRES_PASSWORD=secret postgres docker-entrypoint.sh -h localhost -p 5432</w:t>
       </w:r>
     </w:p>
     <w:p>
@@ -4133,15 +4067,7 @@
         <w:t>docker-entrypoint.sh -h localhost -p 5432</w:t>
       </w:r>
       <w:r>
-        <w:t xml:space="preserve"> defaults </w:t>
-      </w:r>
-      <w:proofErr w:type="spellStart"/>
-      <w:r>
-        <w:t>cmd</w:t>
-      </w:r>
-      <w:proofErr w:type="spellEnd"/>
-      <w:r>
-        <w:t xml:space="preserve"> is overwritten</w:t>
+        <w:t xml:space="preserve"> defaults cmd is overwritten</w:t>
       </w:r>
     </w:p>
     <w:p>
@@ -4258,13 +4184,8 @@
           <w:numId w:val="11"/>
         </w:numPr>
       </w:pPr>
-      <w:proofErr w:type="gramStart"/>
-      <w:r>
-        <w:t>Docker  volume</w:t>
-      </w:r>
-      <w:proofErr w:type="gramEnd"/>
-      <w:r>
-        <w:t xml:space="preserve"> rm </w:t>
+      <w:r>
+        <w:t xml:space="preserve">Docker  volume rm </w:t>
       </w:r>
       <w:r>
         <w:t>&lt;volume-name-or-id&gt;</w:t>
@@ -4319,15 +4240,7 @@
         </w:numPr>
       </w:pPr>
       <w:r>
-        <w:t xml:space="preserve">Started a container using </w:t>
-      </w:r>
-      <w:proofErr w:type="spellStart"/>
-      <w:r>
-        <w:t>postgres</w:t>
-      </w:r>
-      <w:proofErr w:type="spellEnd"/>
-      <w:r>
-        <w:t xml:space="preserve"> image using</w:t>
+        <w:t>Started a container using postgres image using</w:t>
       </w:r>
     </w:p>
     <w:p>
@@ -4339,37 +4252,8 @@
         </w:numPr>
       </w:pPr>
       <w:r>
-        <w:t>docker run --name=</w:t>
-      </w:r>
-      <w:proofErr w:type="spellStart"/>
-      <w:r>
-        <w:t>db</w:t>
-      </w:r>
-      <w:proofErr w:type="spellEnd"/>
-      <w:r>
-        <w:t xml:space="preserve"> -e POSTGRES_PASSWORD=secret -d -v </w:t>
-      </w:r>
-      <w:proofErr w:type="spellStart"/>
-      <w:r>
-        <w:t>postgres_data</w:t>
-      </w:r>
-      <w:proofErr w:type="spellEnd"/>
-      <w:r>
-        <w:t>:/var/lib/</w:t>
-      </w:r>
-      <w:proofErr w:type="spellStart"/>
-      <w:r>
-        <w:t>postgresql</w:t>
-      </w:r>
-      <w:proofErr w:type="spellEnd"/>
-      <w:r>
-        <w:t xml:space="preserve">/data </w:t>
-      </w:r>
-      <w:proofErr w:type="spellStart"/>
-      <w:r>
-        <w:t>postgres</w:t>
-      </w:r>
-      <w:proofErr w:type="spellEnd"/>
+        <w:t>docker run --name=db -e POSTGRES_PASSWORD=secret -d -v postgres_data:/var/lib/postgresql/data postgres</w:t>
+      </w:r>
     </w:p>
     <w:p>
       <w:pPr>
@@ -4392,37 +4276,8 @@
         </w:numPr>
       </w:pPr>
       <w:r>
-        <w:t>docker exec -</w:t>
-      </w:r>
-      <w:proofErr w:type="spellStart"/>
-      <w:r>
-        <w:t>ti</w:t>
-      </w:r>
-      <w:proofErr w:type="spellEnd"/>
-      <w:r>
-        <w:t xml:space="preserve"> </w:t>
-      </w:r>
-      <w:proofErr w:type="spellStart"/>
-      <w:r>
-        <w:t>db</w:t>
-      </w:r>
-      <w:proofErr w:type="spellEnd"/>
-      <w:r>
-        <w:t xml:space="preserve"> </w:t>
-      </w:r>
-      <w:proofErr w:type="spellStart"/>
-      <w:r>
-        <w:t>psql</w:t>
-      </w:r>
-      <w:proofErr w:type="spellEnd"/>
-      <w:r>
-        <w:t xml:space="preserve"> -U </w:t>
-      </w:r>
-      <w:proofErr w:type="spellStart"/>
-      <w:r>
-        <w:t>postgres</w:t>
-      </w:r>
-      <w:proofErr w:type="spellEnd"/>
+        <w:t>docker exec -ti db psql -U postgres</w:t>
+      </w:r>
     </w:p>
     <w:p>
       <w:pPr>
@@ -4582,15 +4437,7 @@
         </w:numPr>
       </w:pPr>
       <w:r>
-        <w:t xml:space="preserve">Selected </w:t>
-      </w:r>
-      <w:proofErr w:type="spellStart"/>
-      <w:r>
-        <w:t>postgres_data</w:t>
-      </w:r>
-      <w:proofErr w:type="spellEnd"/>
-      <w:r>
-        <w:t xml:space="preserve"> volume</w:t>
+        <w:t>Selected postgres_data volume</w:t>
       </w:r>
     </w:p>
     <w:p>
@@ -4682,15 +4529,7 @@
         </w:numPr>
       </w:pPr>
       <w:r>
-        <w:t xml:space="preserve">Before you remove a </w:t>
-      </w:r>
-      <w:proofErr w:type="gramStart"/>
-      <w:r>
-        <w:t>volume</w:t>
-      </w:r>
-      <w:proofErr w:type="gramEnd"/>
-      <w:r>
-        <w:t xml:space="preserve"> you need to make sure it’s not attached to any containers, you can do so by using:</w:t>
+        <w:t>Before you remove a volume you need to make sure it’s not attached to any containers, you can do so by using:</w:t>
       </w:r>
     </w:p>
     <w:p>
@@ -4702,23 +4541,10 @@
         </w:numPr>
       </w:pPr>
       <w:r>
-        <w:t>docker rm -f new-</w:t>
-      </w:r>
-      <w:proofErr w:type="spellStart"/>
-      <w:r>
-        <w:t>db</w:t>
-      </w:r>
-      <w:proofErr w:type="spellEnd"/>
-      <w:r>
-        <w:t xml:space="preserve"> -&gt; </w:t>
-      </w:r>
-      <w:proofErr w:type="spellStart"/>
-      <w:r>
-        <w:t>deattaches</w:t>
-      </w:r>
-      <w:proofErr w:type="spellEnd"/>
-      <w:r>
-        <w:t xml:space="preserve"> the container and removes it</w:t>
+        <w:t>docker rm -f new-db</w:t>
+      </w:r>
+      <w:r>
+        <w:t xml:space="preserve"> -&gt; deattaches the container and removes it</w:t>
       </w:r>
     </w:p>
     <w:p>
@@ -4742,13 +4568,8 @@
         </w:numPr>
       </w:pPr>
       <w:r>
-        <w:t xml:space="preserve">docker volume rm </w:t>
-      </w:r>
-      <w:proofErr w:type="spellStart"/>
-      <w:r>
-        <w:t>postgres_data</w:t>
-      </w:r>
-      <w:proofErr w:type="spellEnd"/>
+        <w:t>docker volume rm postgres_data</w:t>
+      </w:r>
     </w:p>
     <w:p>
       <w:pPr>
@@ -4793,15 +4614,7 @@
         </w:numPr>
       </w:pPr>
       <w:r>
-        <w:t xml:space="preserve">2 </w:t>
-      </w:r>
-      <w:proofErr w:type="gramStart"/>
-      <w:r>
-        <w:t>solution</w:t>
-      </w:r>
-      <w:proofErr w:type="gramEnd"/>
-      <w:r>
-        <w:t>:</w:t>
+        <w:t>2 solution:</w:t>
       </w:r>
     </w:p>
     <w:p>
@@ -4924,37 +4737,7 @@
         </w:numPr>
       </w:pPr>
       <w:r>
-        <w:t>docker run --mount type=</w:t>
-      </w:r>
-      <w:proofErr w:type="spellStart"/>
-      <w:proofErr w:type="gramStart"/>
-      <w:r>
-        <w:t>bind,source</w:t>
-      </w:r>
-      <w:proofErr w:type="spellEnd"/>
-      <w:proofErr w:type="gramEnd"/>
-      <w:r>
-        <w:t>=/HOST/</w:t>
-      </w:r>
-      <w:proofErr w:type="spellStart"/>
-      <w:proofErr w:type="gramStart"/>
-      <w:r>
-        <w:t>PATH,target</w:t>
-      </w:r>
-      <w:proofErr w:type="spellEnd"/>
-      <w:proofErr w:type="gramEnd"/>
-      <w:r>
-        <w:t>=/CONTAINER/</w:t>
-      </w:r>
-      <w:proofErr w:type="spellStart"/>
-      <w:proofErr w:type="gramStart"/>
-      <w:r>
-        <w:t>PATH,readonly</w:t>
-      </w:r>
-      <w:proofErr w:type="spellEnd"/>
-      <w:proofErr w:type="gramEnd"/>
-      <w:r>
-        <w:t xml:space="preserve"> nginx</w:t>
+        <w:t>docker run --mount type=bind,source=/HOST/PATH,target=/CONTAINER/PATH,readonly nginx</w:t>
       </w:r>
     </w:p>
     <w:p>
@@ -4999,13 +4782,8 @@
           <w:numId w:val="18"/>
         </w:numPr>
       </w:pPr>
-      <w:proofErr w:type="spellStart"/>
-      <w:r>
-        <w:t>Rw</w:t>
-      </w:r>
-      <w:proofErr w:type="spellEnd"/>
-      <w:r>
-        <w:t xml:space="preserve"> = read write access</w:t>
+      <w:r>
+        <w:t>Rw = read write access</w:t>
       </w:r>
     </w:p>
     <w:p>
@@ -5060,15 +4838,7 @@
         </w:numPr>
       </w:pPr>
       <w:r>
-        <w:t xml:space="preserve">docker run -d -p 8080:80 --name </w:t>
-      </w:r>
-      <w:proofErr w:type="spellStart"/>
-      <w:r>
-        <w:t>my_site</w:t>
-      </w:r>
-      <w:proofErr w:type="spellEnd"/>
-      <w:r>
-        <w:t xml:space="preserve"> httpd:2.4</w:t>
+        <w:t>docker run -d -p 8080:80 --name my_site httpd:2.4</w:t>
       </w:r>
       <w:r>
         <w:t xml:space="preserve"> used to start a container</w:t>
@@ -5153,13 +4923,8 @@
         </w:numPr>
       </w:pPr>
       <w:r>
-        <w:t xml:space="preserve">Deleted existing container </w:t>
-      </w:r>
-      <w:proofErr w:type="spellStart"/>
-      <w:r>
-        <w:t>my_site</w:t>
-      </w:r>
-      <w:proofErr w:type="spellEnd"/>
+        <w:t>Deleted existing container my_site</w:t>
+      </w:r>
     </w:p>
     <w:p>
       <w:pPr>
@@ -5176,13 +4941,8 @@
         <w:t>d</w:t>
       </w:r>
       <w:r>
-        <w:t xml:space="preserve"> a new directory called </w:t>
-      </w:r>
-      <w:proofErr w:type="spellStart"/>
-      <w:r>
-        <w:t>public_html</w:t>
-      </w:r>
-      <w:proofErr w:type="spellEnd"/>
+        <w:t xml:space="preserve"> a new directory called public_html</w:t>
+      </w:r>
     </w:p>
     <w:p>
       <w:pPr>
@@ -5330,23 +5090,7 @@
         <w:t xml:space="preserve">Opened the files tab and selected </w:t>
       </w:r>
       <w:r>
-        <w:t>/</w:t>
-      </w:r>
-      <w:proofErr w:type="spellStart"/>
-      <w:r>
-        <w:t>usr</w:t>
-      </w:r>
-      <w:proofErr w:type="spellEnd"/>
-      <w:r>
-        <w:t>/local/apache2/</w:t>
-      </w:r>
-      <w:proofErr w:type="spellStart"/>
-      <w:r>
-        <w:t>htdocs</w:t>
-      </w:r>
-      <w:proofErr w:type="spellEnd"/>
-      <w:r>
-        <w:t>/</w:t>
+        <w:t>/usr/local/apache2/htdocs/</w:t>
       </w:r>
       <w:r>
         <w:t xml:space="preserve"> directory. Then selected open file editor.</w:t>
@@ -5453,15 +5197,7 @@
         </w:numPr>
       </w:pPr>
       <w:r>
-        <w:t xml:space="preserve">Locate the container I’d like to stop, which is </w:t>
-      </w:r>
-      <w:proofErr w:type="gramStart"/>
-      <w:r>
-        <w:t>the my</w:t>
-      </w:r>
-      <w:proofErr w:type="gramEnd"/>
-      <w:r>
-        <w:t xml:space="preserve"> site container</w:t>
+        <w:t>Locate the container I’d like to stop, which is the my site container</w:t>
       </w:r>
     </w:p>
     <w:p>
@@ -5561,13 +5297,8 @@
           <w:numId w:val="23"/>
         </w:numPr>
       </w:pPr>
-      <w:proofErr w:type="spellStart"/>
-      <w:r>
-        <w:t>Compose.yml</w:t>
-      </w:r>
-      <w:proofErr w:type="spellEnd"/>
-      <w:r>
-        <w:t xml:space="preserve"> used to run multiple Docker runs at once.</w:t>
+      <w:r>
+        <w:t>Compose.yml used to run multiple Docker runs at once.</w:t>
       </w:r>
     </w:p>
     <w:p>
@@ -5769,15 +5500,7 @@
         </w:numPr>
       </w:pPr>
       <w:r>
-        <w:t xml:space="preserve">Started </w:t>
-      </w:r>
-      <w:proofErr w:type="gramStart"/>
-      <w:r>
-        <w:t>an</w:t>
-      </w:r>
-      <w:proofErr w:type="gramEnd"/>
-      <w:r>
-        <w:t xml:space="preserve"> nginx container</w:t>
+        <w:t>Started an nginx container</w:t>
       </w:r>
     </w:p>
     <w:p>
@@ -5789,13 +5512,8 @@
         </w:numPr>
       </w:pPr>
       <w:r>
-        <w:t xml:space="preserve">Verified if the containers are up and running with docker </w:t>
-      </w:r>
-      <w:proofErr w:type="spellStart"/>
-      <w:r>
-        <w:t>ps</w:t>
-      </w:r>
-      <w:proofErr w:type="spellEnd"/>
+        <w:t>Verified if the containers are up and running with docker ps</w:t>
+      </w:r>
     </w:p>
     <w:p>
       <w:pPr>

</xml_diff>